<commit_message>
Entrega final, parte 3 e informe finalizado
</commit_message>
<xml_diff>
--- a/Entrega_3_Grupo_D_Informe.docx
+++ b/Entrega_3_Grupo_D_Informe.docx
@@ -1,6 +1,6 @@
 
 <file path=word/document.xml><?xml version="1.0" encoding="utf-8"?>
-<w:document xmlns:wpc="http://schemas.microsoft.com/office/word/2010/wordprocessingCanvas" xmlns:cx="http://schemas.microsoft.com/office/drawing/2014/chartex" xmlns:cx1="http://schemas.microsoft.com/office/drawing/2015/9/8/chartex" xmlns:cx2="http://schemas.microsoft.com/office/drawing/2015/10/21/chartex" xmlns:cx3="http://schemas.microsoft.com/office/drawing/2016/5/9/chartex" xmlns:cx4="http://schemas.microsoft.com/office/drawing/2016/5/10/chartex" xmlns:cx5="http://schemas.microsoft.com/office/drawing/2016/5/11/chartex" xmlns:cx6="http://schemas.microsoft.com/office/drawing/2016/5/12/chartex" xmlns:cx7="http://schemas.microsoft.com/office/drawing/2016/5/13/chartex" xmlns:cx8="http://schemas.microsoft.com/office/drawing/2016/5/14/chartex" xmlns:mc="http://schemas.openxmlformats.org/markup-compatibility/2006" xmlns:aink="http://schemas.microsoft.com/office/drawing/2016/ink" xmlns:am3d="http://schemas.microsoft.com/office/drawing/2017/model3d" xmlns:o="urn:schemas-microsoft-com:office:office" xmlns:oel="http://schemas.microsoft.com/office/2019/extlst" xmlns:r="http://schemas.openxmlformats.org/officeDocument/2006/relationships" xmlns:m="http://schemas.openxmlformats.org/officeDocument/2006/math" xmlns:v="urn:schemas-microsoft-com:vml" xmlns:wp14="http://schemas.microsoft.com/office/word/2010/wordprocessingDrawing" xmlns:wp="http://schemas.openxmlformats.org/drawingml/2006/wordprocessingDrawing" xmlns:w10="urn:schemas-microsoft-com:office:word" xmlns:w="http://schemas.openxmlformats.org/wordprocessingml/2006/main" xmlns:w14="http://schemas.microsoft.com/office/word/2010/wordml" xmlns:w15="http://schemas.microsoft.com/office/word/2012/wordml" xmlns:w16cex="http://schemas.microsoft.com/office/word/2018/wordml/cex" xmlns:w16cid="http://schemas.microsoft.com/office/word/2016/wordml/cid" xmlns:w16="http://schemas.microsoft.com/office/word/2018/wordml" xmlns:w16du="http://schemas.microsoft.com/office/word/2023/wordml/word16du" xmlns:w16sdtdh="http://schemas.microsoft.com/office/word/2020/wordml/sdtdatahash" xmlns:w16se="http://schemas.microsoft.com/office/word/2015/wordml/symex" xmlns:wpg="http://schemas.microsoft.com/office/word/2010/wordprocessingGroup" xmlns:wpi="http://schemas.microsoft.com/office/word/2010/wordprocessingInk" xmlns:wne="http://schemas.microsoft.com/office/word/2006/wordml" xmlns:wps="http://schemas.microsoft.com/office/word/2010/wordprocessingShape" mc:Ignorable="w14 w15 w16se w16cid w16 w16cex w16sdtdh w16du wp14">
+<w:document xmlns:wpc="http://schemas.microsoft.com/office/word/2010/wordprocessingCanvas" xmlns:mc="http://schemas.openxmlformats.org/markup-compatibility/2006" xmlns:o="urn:schemas-microsoft-com:office:office" xmlns:r="http://schemas.openxmlformats.org/officeDocument/2006/relationships" xmlns:m="http://schemas.openxmlformats.org/officeDocument/2006/math" xmlns:v="urn:schemas-microsoft-com:vml" xmlns:wp14="http://schemas.microsoft.com/office/word/2010/wordprocessingDrawing" xmlns:wp="http://schemas.openxmlformats.org/drawingml/2006/wordprocessingDrawing" xmlns:w10="urn:schemas-microsoft-com:office:word" xmlns:w="http://schemas.openxmlformats.org/wordprocessingml/2006/main" xmlns:w14="http://schemas.microsoft.com/office/word/2010/wordml" xmlns:wpg="http://schemas.microsoft.com/office/word/2010/wordprocessingGroup" xmlns:wpi="http://schemas.microsoft.com/office/word/2010/wordprocessingInk" xmlns:wne="http://schemas.microsoft.com/office/word/2006/wordml" xmlns:wps="http://schemas.microsoft.com/office/word/2010/wordprocessingShape" mc:Ignorable="w14 wp14">
   <w:body>
     <w:p>
       <w:pPr>
@@ -85,7 +85,7 @@
               </wp:anchor>
             </w:drawing>
           </mc:Choice>
-          <mc:Fallback>
+          <mc:Fallback xmlns:w16se="http://schemas.microsoft.com/office/word/2015/wordml/symex" xmlns:w16sdtdh="http://schemas.microsoft.com/office/word/2020/wordml/sdtdatahash" xmlns:w16du="http://schemas.microsoft.com/office/word/2023/wordml/word16du" xmlns:w16="http://schemas.microsoft.com/office/word/2018/wordml" xmlns:w16cid="http://schemas.microsoft.com/office/word/2016/wordml/cid" xmlns:w16cex="http://schemas.microsoft.com/office/word/2018/wordml/cex" xmlns:w15="http://schemas.microsoft.com/office/word/2012/wordml" xmlns:oel="http://schemas.microsoft.com/office/2019/extlst" xmlns:am3d="http://schemas.microsoft.com/office/drawing/2017/model3d" xmlns:aink="http://schemas.microsoft.com/office/drawing/2016/ink" xmlns:cx8="http://schemas.microsoft.com/office/drawing/2016/5/14/chartex" xmlns:cx7="http://schemas.microsoft.com/office/drawing/2016/5/13/chartex" xmlns:cx6="http://schemas.microsoft.com/office/drawing/2016/5/12/chartex" xmlns:cx5="http://schemas.microsoft.com/office/drawing/2016/5/11/chartex" xmlns:cx4="http://schemas.microsoft.com/office/drawing/2016/5/10/chartex" xmlns:cx3="http://schemas.microsoft.com/office/drawing/2016/5/9/chartex" xmlns:cx2="http://schemas.microsoft.com/office/drawing/2015/10/21/chartex" xmlns:cx1="http://schemas.microsoft.com/office/drawing/2015/9/8/chartex" xmlns:cx="http://schemas.microsoft.com/office/drawing/2014/chartex">
             <w:pict>
               <v:shapetype w14:anchorId="288C6D00" id="_x0000_t111" coordsize="21600,21600" o:spt="111" path="m4321,l21600,,17204,21600,,21600xe">
                 <v:stroke joinstyle="miter"/>
@@ -172,7 +172,7 @@
               </wp:anchor>
             </w:drawing>
           </mc:Choice>
-          <mc:Fallback>
+          <mc:Fallback xmlns:w16se="http://schemas.microsoft.com/office/word/2015/wordml/symex" xmlns:w16sdtdh="http://schemas.microsoft.com/office/word/2020/wordml/sdtdatahash" xmlns:w16du="http://schemas.microsoft.com/office/word/2023/wordml/word16du" xmlns:w16="http://schemas.microsoft.com/office/word/2018/wordml" xmlns:w16cid="http://schemas.microsoft.com/office/word/2016/wordml/cid" xmlns:w16cex="http://schemas.microsoft.com/office/word/2018/wordml/cex" xmlns:w15="http://schemas.microsoft.com/office/word/2012/wordml" xmlns:oel="http://schemas.microsoft.com/office/2019/extlst" xmlns:am3d="http://schemas.microsoft.com/office/drawing/2017/model3d" xmlns:aink="http://schemas.microsoft.com/office/drawing/2016/ink" xmlns:cx8="http://schemas.microsoft.com/office/drawing/2016/5/14/chartex" xmlns:cx7="http://schemas.microsoft.com/office/drawing/2016/5/13/chartex" xmlns:cx6="http://schemas.microsoft.com/office/drawing/2016/5/12/chartex" xmlns:cx5="http://schemas.microsoft.com/office/drawing/2016/5/11/chartex" xmlns:cx4="http://schemas.microsoft.com/office/drawing/2016/5/10/chartex" xmlns:cx3="http://schemas.microsoft.com/office/drawing/2016/5/9/chartex" xmlns:cx2="http://schemas.microsoft.com/office/drawing/2015/10/21/chartex" xmlns:cx1="http://schemas.microsoft.com/office/drawing/2015/9/8/chartex" xmlns:cx="http://schemas.microsoft.com/office/drawing/2014/chartex">
             <w:pict>
               <v:shapetype w14:anchorId="740BAB64" id="_x0000_t6" coordsize="21600,21600" o:spt="6" path="m,l,21600r21600,xe">
                 <v:stroke joinstyle="miter"/>
@@ -245,7 +245,7 @@
                     </pic:cNvPicPr>
                   </pic:nvPicPr>
                   <pic:blipFill rotWithShape="1">
-                    <a:blip r:embed="rId8" cstate="print">
+                    <a:blip r:embed="rId9" cstate="print">
                       <a:extLst>
                         <a:ext uri="{28A0092B-C50C-407E-A947-70E740481C1C}">
                           <a14:useLocalDpi xmlns:a14="http://schemas.microsoft.com/office/drawing/2010/main" val="0"/>
@@ -443,7 +443,7 @@
               </wp:anchor>
             </w:drawing>
           </mc:Choice>
-          <mc:Fallback>
+          <mc:Fallback xmlns:w16se="http://schemas.microsoft.com/office/word/2015/wordml/symex" xmlns:w16sdtdh="http://schemas.microsoft.com/office/word/2020/wordml/sdtdatahash" xmlns:w16du="http://schemas.microsoft.com/office/word/2023/wordml/word16du" xmlns:w16="http://schemas.microsoft.com/office/word/2018/wordml" xmlns:w16cid="http://schemas.microsoft.com/office/word/2016/wordml/cid" xmlns:w16cex="http://schemas.microsoft.com/office/word/2018/wordml/cex" xmlns:w15="http://schemas.microsoft.com/office/word/2012/wordml" xmlns:oel="http://schemas.microsoft.com/office/2019/extlst" xmlns:am3d="http://schemas.microsoft.com/office/drawing/2017/model3d" xmlns:aink="http://schemas.microsoft.com/office/drawing/2016/ink" xmlns:cx8="http://schemas.microsoft.com/office/drawing/2016/5/14/chartex" xmlns:cx7="http://schemas.microsoft.com/office/drawing/2016/5/13/chartex" xmlns:cx6="http://schemas.microsoft.com/office/drawing/2016/5/12/chartex" xmlns:cx5="http://schemas.microsoft.com/office/drawing/2016/5/11/chartex" xmlns:cx4="http://schemas.microsoft.com/office/drawing/2016/5/10/chartex" xmlns:cx3="http://schemas.microsoft.com/office/drawing/2016/5/9/chartex" xmlns:cx2="http://schemas.microsoft.com/office/drawing/2015/10/21/chartex" xmlns:cx1="http://schemas.microsoft.com/office/drawing/2015/9/8/chartex" xmlns:cx="http://schemas.microsoft.com/office/drawing/2014/chartex">
             <w:pict>
               <v:shape w14:anchorId="000B50C0" id="Datos 4" o:spid="_x0000_s1026" type="#_x0000_t111" style="position:absolute;margin-left:-24.2pt;margin-top:40pt;width:86.95pt;height:513.7pt;rotation:-3082519fd;z-index:251671552;visibility:visible;mso-wrap-style:square;mso-width-percent:0;mso-height-percent:0;mso-wrap-distance-left:9pt;mso-wrap-distance-top:0;mso-wrap-distance-right:9pt;mso-wrap-distance-bottom:0;mso-position-horizontal:absolute;mso-position-horizontal-relative:text;mso-position-vertical:absolute;mso-position-vertical-relative:text;mso-width-percent:0;mso-height-percent:0;mso-width-relative:margin;mso-height-relative:margin;v-text-anchor:middle" o:gfxdata="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" fillcolor="#eeece1 [3214]" strokecolor="#eeece1 [3214]" strokeweight="2pt"/>
             </w:pict>
@@ -654,7 +654,7 @@
               </wp:anchor>
             </w:drawing>
           </mc:Choice>
-          <mc:Fallback>
+          <mc:Fallback xmlns:w16se="http://schemas.microsoft.com/office/word/2015/wordml/symex" xmlns:w16sdtdh="http://schemas.microsoft.com/office/word/2020/wordml/sdtdatahash" xmlns:w16du="http://schemas.microsoft.com/office/word/2023/wordml/word16du" xmlns:w16="http://schemas.microsoft.com/office/word/2018/wordml" xmlns:w16cid="http://schemas.microsoft.com/office/word/2016/wordml/cid" xmlns:w16cex="http://schemas.microsoft.com/office/word/2018/wordml/cex" xmlns:w15="http://schemas.microsoft.com/office/word/2012/wordml" xmlns:oel="http://schemas.microsoft.com/office/2019/extlst" xmlns:am3d="http://schemas.microsoft.com/office/drawing/2017/model3d" xmlns:aink="http://schemas.microsoft.com/office/drawing/2016/ink" xmlns:cx8="http://schemas.microsoft.com/office/drawing/2016/5/14/chartex" xmlns:cx7="http://schemas.microsoft.com/office/drawing/2016/5/13/chartex" xmlns:cx6="http://schemas.microsoft.com/office/drawing/2016/5/12/chartex" xmlns:cx5="http://schemas.microsoft.com/office/drawing/2016/5/11/chartex" xmlns:cx4="http://schemas.microsoft.com/office/drawing/2016/5/10/chartex" xmlns:cx3="http://schemas.microsoft.com/office/drawing/2016/5/9/chartex" xmlns:cx2="http://schemas.microsoft.com/office/drawing/2015/10/21/chartex" xmlns:cx1="http://schemas.microsoft.com/office/drawing/2015/9/8/chartex" xmlns:cx="http://schemas.microsoft.com/office/drawing/2014/chartex">
             <w:pict>
               <v:shape w14:anchorId="06706DC4" id="Triángulo rectángulo 726326454" o:spid="_x0000_s1026" type="#_x0000_t6" style="position:absolute;margin-left:-13.4pt;margin-top:46pt;width:238.5pt;height:244.4pt;z-index:251670528;visibility:visible;mso-wrap-style:square;mso-width-percent:0;mso-height-percent:0;mso-wrap-distance-left:9pt;mso-wrap-distance-top:0;mso-wrap-distance-right:9pt;mso-wrap-distance-bottom:0;mso-position-horizontal:absolute;mso-position-horizontal-relative:page;mso-position-vertical:absolute;mso-position-vertical-relative:text;mso-width-percent:0;mso-height-percent:0;mso-width-relative:margin;mso-height-relative:margin;v-text-anchor:middle" o:gfxdata="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" fillcolor="#1f497d [3215]" strokecolor="#1f497d [3215]" strokeweight="2pt">
                 <w10:wrap anchorx="page"/>
@@ -777,7 +777,7 @@
                     <pic:cNvPicPr/>
                   </pic:nvPicPr>
                   <pic:blipFill rotWithShape="1">
-                    <a:blip r:embed="rId9"/>
+                    <a:blip r:embed="rId10"/>
                     <a:srcRect t="9302" b="7742"/>
                     <a:stretch/>
                   </pic:blipFill>
@@ -1085,7 +1085,6 @@
         <w:rPr>
           <w:sz w:val="22"/>
           <w:szCs w:val="22"/>
-          <w:lang w:val="en-GB"/>
         </w:rPr>
         <w:t xml:space="preserve">OP-68, OP-57, OP-12, OP-18, OP-67, OP-5, OP-143, OP-21. </w:t>
       </w:r>
@@ -1118,7 +1117,6 @@
         <w:rPr>
           <w:sz w:val="22"/>
           <w:szCs w:val="22"/>
-          <w:lang w:val="en-GB"/>
         </w:rPr>
         <w:t xml:space="preserve">OP-133, OP-138, OP-99, OP-9, OP-121. </w:t>
       </w:r>
@@ -1677,37 +1675,855 @@
     </w:p>
     <w:p>
       <w:pPr>
+        <w:spacing w:before="100" w:beforeAutospacing="1" w:after="100" w:afterAutospacing="1" w:line="240" w:lineRule="auto"/>
+        <w:rPr>
+          <w:rFonts w:ascii="Times New Roman" w:eastAsia="Times New Roman" w:hAnsi="Times New Roman" w:cs="Times New Roman"/>
+          <w:sz w:val="24"/>
+          <w:szCs w:val="24"/>
+          <w:lang w:eastAsia="es-ES"/>
+        </w:rPr>
+      </w:pPr>
+      <w:r>
+        <w:rPr>
+          <w:rFonts w:ascii="Times New Roman" w:eastAsia="Times New Roman" w:hAnsi="Times New Roman" w:cs="Times New Roman"/>
+          <w:sz w:val="24"/>
+          <w:szCs w:val="24"/>
+          <w:lang w:eastAsia="es-ES"/>
+        </w:rPr>
+        <w:t xml:space="preserve">En el tercer apartado, se aborda el problema de asignación de quirófanos mediante un enfoque de </w:t>
+      </w:r>
+      <w:r>
+        <w:rPr>
+          <w:rFonts w:ascii="Times New Roman" w:eastAsia="Times New Roman" w:hAnsi="Times New Roman" w:cs="Times New Roman"/>
+          <w:b/>
+          <w:bCs/>
+          <w:sz w:val="24"/>
+          <w:szCs w:val="24"/>
+          <w:lang w:eastAsia="es-ES"/>
+        </w:rPr>
+        <w:t xml:space="preserve">generación de </w:t>
+      </w:r>
+      <w:proofErr w:type="gramStart"/>
+      <w:r>
+        <w:rPr>
+          <w:rFonts w:ascii="Times New Roman" w:eastAsia="Times New Roman" w:hAnsi="Times New Roman" w:cs="Times New Roman"/>
+          <w:b/>
+          <w:bCs/>
+          <w:sz w:val="24"/>
+          <w:szCs w:val="24"/>
+          <w:lang w:eastAsia="es-ES"/>
+        </w:rPr>
+        <w:t>columnas</w:t>
+      </w:r>
+      <w:r>
+        <w:rPr>
+          <w:rFonts w:ascii="Times New Roman" w:eastAsia="Times New Roman" w:hAnsi="Times New Roman" w:cs="Times New Roman"/>
+          <w:sz w:val="24"/>
+          <w:szCs w:val="24"/>
+          <w:lang w:eastAsia="es-ES"/>
+        </w:rPr>
+        <w:t xml:space="preserve"> ,</w:t>
+      </w:r>
+      <w:proofErr w:type="gramEnd"/>
+      <w:r>
+        <w:rPr>
+          <w:rFonts w:ascii="Times New Roman" w:eastAsia="Times New Roman" w:hAnsi="Times New Roman" w:cs="Times New Roman"/>
+          <w:sz w:val="24"/>
+          <w:szCs w:val="24"/>
+          <w:lang w:eastAsia="es-ES"/>
+        </w:rPr>
+        <w:t xml:space="preserve"> cuyo objetivo principal es minimizar el número de quirófanos necesarios para cubrir todas las operaciones quirúrgicas planificadas. Este enfoque permite asignar las operaciones de forma eficiente, reduciendo el uso de recursos y dejando quirófanos disponibles para emergencias u otras necesidades no planificadas.</w:t>
+      </w:r>
+    </w:p>
+    <w:p>
+      <w:pPr>
+        <w:spacing w:before="100" w:beforeAutospacing="1" w:after="100" w:afterAutospacing="1" w:line="240" w:lineRule="auto"/>
+        <w:rPr>
+          <w:rFonts w:ascii="Times New Roman" w:eastAsia="Times New Roman" w:hAnsi="Times New Roman" w:cs="Times New Roman"/>
+          <w:sz w:val="24"/>
+          <w:szCs w:val="24"/>
+          <w:lang w:eastAsia="es-ES"/>
+        </w:rPr>
+      </w:pPr>
+      <w:r>
+        <w:rPr>
+          <w:rFonts w:ascii="Times New Roman" w:eastAsia="Times New Roman" w:hAnsi="Times New Roman" w:cs="Times New Roman"/>
+          <w:sz w:val="24"/>
+          <w:szCs w:val="24"/>
+          <w:lang w:eastAsia="es-ES"/>
+        </w:rPr>
+        <w:t xml:space="preserve">El modelo </w:t>
+      </w:r>
+      <w:r>
+        <w:rPr>
+          <w:rFonts w:ascii="Times New Roman" w:eastAsia="Times New Roman" w:hAnsi="Times New Roman" w:cs="Times New Roman"/>
+          <w:sz w:val="24"/>
+          <w:szCs w:val="24"/>
+          <w:lang w:eastAsia="es-ES"/>
+        </w:rPr>
+        <w:t xml:space="preserve">calcula que el número mínimo de quirófanos necesarios es </w:t>
+      </w:r>
+      <w:proofErr w:type="gramStart"/>
+      <w:r>
+        <w:rPr>
+          <w:rFonts w:ascii="Times New Roman" w:eastAsia="Times New Roman" w:hAnsi="Times New Roman" w:cs="Times New Roman"/>
+          <w:b/>
+          <w:bCs/>
+          <w:sz w:val="24"/>
+          <w:szCs w:val="24"/>
+          <w:lang w:eastAsia="es-ES"/>
+        </w:rPr>
+        <w:t>24</w:t>
+      </w:r>
+      <w:r>
+        <w:rPr>
+          <w:rFonts w:ascii="Times New Roman" w:eastAsia="Times New Roman" w:hAnsi="Times New Roman" w:cs="Times New Roman"/>
+          <w:sz w:val="24"/>
+          <w:szCs w:val="24"/>
+          <w:lang w:eastAsia="es-ES"/>
+        </w:rPr>
+        <w:t xml:space="preserve"> ,</w:t>
+      </w:r>
+      <w:proofErr w:type="gramEnd"/>
+      <w:r>
+        <w:rPr>
+          <w:rFonts w:ascii="Times New Roman" w:eastAsia="Times New Roman" w:hAnsi="Times New Roman" w:cs="Times New Roman"/>
+          <w:sz w:val="24"/>
+          <w:szCs w:val="24"/>
+          <w:lang w:eastAsia="es-ES"/>
+        </w:rPr>
+        <w:t xml:space="preserve"> distribuyendo las operaciones quirúrgicas de manera óptima.</w:t>
+      </w:r>
+      <w:r>
+        <w:rPr>
+          <w:rFonts w:ascii="Times New Roman" w:eastAsia="Times New Roman" w:hAnsi="Times New Roman" w:cs="Times New Roman"/>
+          <w:sz w:val="24"/>
+          <w:szCs w:val="24"/>
+          <w:lang w:eastAsia="es-ES"/>
+        </w:rPr>
+        <w:t xml:space="preserve"> A continuación se observa que operación ha sido asignada a cada quirófano.</w:t>
+      </w:r>
+    </w:p>
+    <w:p>
+      <w:pPr>
+        <w:spacing w:after="0" w:line="240" w:lineRule="auto"/>
+        <w:rPr>
+          <w:rFonts w:ascii="Times New Roman" w:eastAsia="Times New Roman" w:hAnsi="Times New Roman" w:cs="Times New Roman"/>
+          <w:sz w:val="24"/>
+          <w:szCs w:val="24"/>
+          <w:lang w:val="en-GB" w:eastAsia="es-ES"/>
+        </w:rPr>
+      </w:pPr>
+      <w:proofErr w:type="spellStart"/>
+      <w:r>
+        <w:rPr>
+          <w:rFonts w:ascii="Times New Roman" w:eastAsia="Times New Roman" w:hAnsi="Times New Roman" w:cs="Times New Roman"/>
+          <w:sz w:val="24"/>
+          <w:szCs w:val="24"/>
+          <w:lang w:val="en-GB" w:eastAsia="es-ES"/>
+        </w:rPr>
+        <w:t>Quirófano</w:t>
+      </w:r>
+      <w:proofErr w:type="spellEnd"/>
+      <w:r>
+        <w:rPr>
+          <w:rFonts w:ascii="Times New Roman" w:eastAsia="Times New Roman" w:hAnsi="Times New Roman" w:cs="Times New Roman"/>
+          <w:sz w:val="24"/>
+          <w:szCs w:val="24"/>
+          <w:lang w:val="en-GB" w:eastAsia="es-ES"/>
+        </w:rPr>
+        <w:t xml:space="preserve"> 1: </w:t>
+      </w:r>
+      <w:proofErr w:type="gramStart"/>
+      <w:r>
+        <w:rPr>
+          <w:rFonts w:ascii="Times New Roman" w:eastAsia="Times New Roman" w:hAnsi="Times New Roman" w:cs="Times New Roman"/>
+          <w:sz w:val="24"/>
+          <w:szCs w:val="24"/>
+          <w:lang w:val="en-GB" w:eastAsia="es-ES"/>
+        </w:rPr>
+        <w:t>20241204 OP-68</w:t>
+      </w:r>
+      <w:proofErr w:type="gramEnd"/>
+      <w:r>
+        <w:rPr>
+          <w:rFonts w:ascii="Times New Roman" w:eastAsia="Times New Roman" w:hAnsi="Times New Roman" w:cs="Times New Roman"/>
+          <w:sz w:val="24"/>
+          <w:szCs w:val="24"/>
+          <w:lang w:val="en-GB" w:eastAsia="es-ES"/>
+        </w:rPr>
+        <w:t>, 20241204 OP-57, 20241204 OP-12, 20241204 OP-18, 20241204 OP-67, 20241204 OP-5, 20241204 OP-143, 20241204 OP-21</w:t>
+      </w:r>
+    </w:p>
+    <w:p>
+      <w:pPr>
+        <w:spacing w:after="0" w:line="240" w:lineRule="auto"/>
+        <w:rPr>
+          <w:rFonts w:ascii="Times New Roman" w:eastAsia="Times New Roman" w:hAnsi="Times New Roman" w:cs="Times New Roman"/>
+          <w:sz w:val="24"/>
+          <w:szCs w:val="24"/>
+          <w:lang w:val="en-GB" w:eastAsia="es-ES"/>
+        </w:rPr>
+      </w:pPr>
+      <w:proofErr w:type="spellStart"/>
+      <w:r>
+        <w:rPr>
+          <w:rFonts w:ascii="Times New Roman" w:eastAsia="Times New Roman" w:hAnsi="Times New Roman" w:cs="Times New Roman"/>
+          <w:sz w:val="24"/>
+          <w:szCs w:val="24"/>
+          <w:lang w:val="en-GB" w:eastAsia="es-ES"/>
+        </w:rPr>
+        <w:t>Quirófano</w:t>
+      </w:r>
+      <w:proofErr w:type="spellEnd"/>
+      <w:r>
+        <w:rPr>
+          <w:rFonts w:ascii="Times New Roman" w:eastAsia="Times New Roman" w:hAnsi="Times New Roman" w:cs="Times New Roman"/>
+          <w:sz w:val="24"/>
+          <w:szCs w:val="24"/>
+          <w:lang w:val="en-GB" w:eastAsia="es-ES"/>
+        </w:rPr>
+        <w:t xml:space="preserve"> 2: </w:t>
+      </w:r>
+      <w:proofErr w:type="gramStart"/>
+      <w:r>
+        <w:rPr>
+          <w:rFonts w:ascii="Times New Roman" w:eastAsia="Times New Roman" w:hAnsi="Times New Roman" w:cs="Times New Roman"/>
+          <w:sz w:val="24"/>
+          <w:szCs w:val="24"/>
+          <w:lang w:val="en-GB" w:eastAsia="es-ES"/>
+        </w:rPr>
+        <w:t>20241204 OP-133</w:t>
+      </w:r>
+      <w:proofErr w:type="gramEnd"/>
+      <w:r>
+        <w:rPr>
+          <w:rFonts w:ascii="Times New Roman" w:eastAsia="Times New Roman" w:hAnsi="Times New Roman" w:cs="Times New Roman"/>
+          <w:sz w:val="24"/>
+          <w:szCs w:val="24"/>
+          <w:lang w:val="en-GB" w:eastAsia="es-ES"/>
+        </w:rPr>
+        <w:t>, 20241204 OP-138, 20241204 OP-99, 20241204 OP-9, 20241204 OP-121</w:t>
+      </w:r>
+    </w:p>
+    <w:p>
+      <w:pPr>
+        <w:spacing w:after="0" w:line="240" w:lineRule="auto"/>
+        <w:rPr>
+          <w:rFonts w:ascii="Times New Roman" w:eastAsia="Times New Roman" w:hAnsi="Times New Roman" w:cs="Times New Roman"/>
+          <w:sz w:val="24"/>
+          <w:szCs w:val="24"/>
+          <w:lang w:val="en-GB" w:eastAsia="es-ES"/>
+        </w:rPr>
+      </w:pPr>
+      <w:proofErr w:type="spellStart"/>
+      <w:r>
+        <w:rPr>
+          <w:rFonts w:ascii="Times New Roman" w:eastAsia="Times New Roman" w:hAnsi="Times New Roman" w:cs="Times New Roman"/>
+          <w:sz w:val="24"/>
+          <w:szCs w:val="24"/>
+          <w:lang w:val="en-GB" w:eastAsia="es-ES"/>
+        </w:rPr>
+        <w:t>Quirófano</w:t>
+      </w:r>
+      <w:proofErr w:type="spellEnd"/>
+      <w:r>
+        <w:rPr>
+          <w:rFonts w:ascii="Times New Roman" w:eastAsia="Times New Roman" w:hAnsi="Times New Roman" w:cs="Times New Roman"/>
+          <w:sz w:val="24"/>
+          <w:szCs w:val="24"/>
+          <w:lang w:val="en-GB" w:eastAsia="es-ES"/>
+        </w:rPr>
+        <w:t xml:space="preserve"> 3: </w:t>
+      </w:r>
+      <w:proofErr w:type="gramStart"/>
+      <w:r>
+        <w:rPr>
+          <w:rFonts w:ascii="Times New Roman" w:eastAsia="Times New Roman" w:hAnsi="Times New Roman" w:cs="Times New Roman"/>
+          <w:sz w:val="24"/>
+          <w:szCs w:val="24"/>
+          <w:lang w:val="en-GB" w:eastAsia="es-ES"/>
+        </w:rPr>
+        <w:t>20241204 OP-159</w:t>
+      </w:r>
+      <w:proofErr w:type="gramEnd"/>
+      <w:r>
+        <w:rPr>
+          <w:rFonts w:ascii="Times New Roman" w:eastAsia="Times New Roman" w:hAnsi="Times New Roman" w:cs="Times New Roman"/>
+          <w:sz w:val="24"/>
+          <w:szCs w:val="24"/>
+          <w:lang w:val="en-GB" w:eastAsia="es-ES"/>
+        </w:rPr>
+        <w:t>, 20241204 OP-2, 20241204 OP-22, 20241204 OP-105</w:t>
+      </w:r>
+    </w:p>
+    <w:p>
+      <w:pPr>
+        <w:spacing w:after="0" w:line="240" w:lineRule="auto"/>
+        <w:rPr>
+          <w:rFonts w:ascii="Times New Roman" w:eastAsia="Times New Roman" w:hAnsi="Times New Roman" w:cs="Times New Roman"/>
+          <w:sz w:val="24"/>
+          <w:szCs w:val="24"/>
+          <w:lang w:val="en-GB" w:eastAsia="es-ES"/>
+        </w:rPr>
+      </w:pPr>
+      <w:proofErr w:type="spellStart"/>
+      <w:r>
+        <w:rPr>
+          <w:rFonts w:ascii="Times New Roman" w:eastAsia="Times New Roman" w:hAnsi="Times New Roman" w:cs="Times New Roman"/>
+          <w:sz w:val="24"/>
+          <w:szCs w:val="24"/>
+          <w:lang w:val="en-GB" w:eastAsia="es-ES"/>
+        </w:rPr>
+        <w:t>Quirófano</w:t>
+      </w:r>
+      <w:proofErr w:type="spellEnd"/>
+      <w:r>
+        <w:rPr>
+          <w:rFonts w:ascii="Times New Roman" w:eastAsia="Times New Roman" w:hAnsi="Times New Roman" w:cs="Times New Roman"/>
+          <w:sz w:val="24"/>
+          <w:szCs w:val="24"/>
+          <w:lang w:val="en-GB" w:eastAsia="es-ES"/>
+        </w:rPr>
+        <w:t xml:space="preserve"> 4: </w:t>
+      </w:r>
+      <w:proofErr w:type="gramStart"/>
+      <w:r>
+        <w:rPr>
+          <w:rFonts w:ascii="Times New Roman" w:eastAsia="Times New Roman" w:hAnsi="Times New Roman" w:cs="Times New Roman"/>
+          <w:sz w:val="24"/>
+          <w:szCs w:val="24"/>
+          <w:lang w:val="en-GB" w:eastAsia="es-ES"/>
+        </w:rPr>
+        <w:t>20241204 OP-44</w:t>
+      </w:r>
+      <w:proofErr w:type="gramEnd"/>
+      <w:r>
+        <w:rPr>
+          <w:rFonts w:ascii="Times New Roman" w:eastAsia="Times New Roman" w:hAnsi="Times New Roman" w:cs="Times New Roman"/>
+          <w:sz w:val="24"/>
+          <w:szCs w:val="24"/>
+          <w:lang w:val="en-GB" w:eastAsia="es-ES"/>
+        </w:rPr>
+        <w:t>, 20241204 OP-70, 20241204 OP-102</w:t>
+      </w:r>
+    </w:p>
+    <w:p>
+      <w:pPr>
+        <w:spacing w:after="0" w:line="240" w:lineRule="auto"/>
+        <w:rPr>
+          <w:rFonts w:ascii="Times New Roman" w:eastAsia="Times New Roman" w:hAnsi="Times New Roman" w:cs="Times New Roman"/>
+          <w:sz w:val="24"/>
+          <w:szCs w:val="24"/>
+          <w:lang w:val="en-GB" w:eastAsia="es-ES"/>
+        </w:rPr>
+      </w:pPr>
+      <w:proofErr w:type="spellStart"/>
+      <w:r>
+        <w:rPr>
+          <w:rFonts w:ascii="Times New Roman" w:eastAsia="Times New Roman" w:hAnsi="Times New Roman" w:cs="Times New Roman"/>
+          <w:sz w:val="24"/>
+          <w:szCs w:val="24"/>
+          <w:lang w:val="en-GB" w:eastAsia="es-ES"/>
+        </w:rPr>
+        <w:t>Quirófano</w:t>
+      </w:r>
+      <w:proofErr w:type="spellEnd"/>
+      <w:r>
+        <w:rPr>
+          <w:rFonts w:ascii="Times New Roman" w:eastAsia="Times New Roman" w:hAnsi="Times New Roman" w:cs="Times New Roman"/>
+          <w:sz w:val="24"/>
+          <w:szCs w:val="24"/>
+          <w:lang w:val="en-GB" w:eastAsia="es-ES"/>
+        </w:rPr>
+        <w:t xml:space="preserve"> 5: </w:t>
+      </w:r>
+      <w:proofErr w:type="gramStart"/>
+      <w:r>
+        <w:rPr>
+          <w:rFonts w:ascii="Times New Roman" w:eastAsia="Times New Roman" w:hAnsi="Times New Roman" w:cs="Times New Roman"/>
+          <w:sz w:val="24"/>
+          <w:szCs w:val="24"/>
+          <w:lang w:val="en-GB" w:eastAsia="es-ES"/>
+        </w:rPr>
+        <w:t>20241204 OP-107</w:t>
+      </w:r>
+      <w:proofErr w:type="gramEnd"/>
+      <w:r>
+        <w:rPr>
+          <w:rFonts w:ascii="Times New Roman" w:eastAsia="Times New Roman" w:hAnsi="Times New Roman" w:cs="Times New Roman"/>
+          <w:sz w:val="24"/>
+          <w:szCs w:val="24"/>
+          <w:lang w:val="en-GB" w:eastAsia="es-ES"/>
+        </w:rPr>
+        <w:t>, 20241204 OP-148</w:t>
+      </w:r>
+    </w:p>
+    <w:p>
+      <w:pPr>
+        <w:spacing w:after="0" w:line="240" w:lineRule="auto"/>
+        <w:rPr>
+          <w:rFonts w:ascii="Times New Roman" w:eastAsia="Times New Roman" w:hAnsi="Times New Roman" w:cs="Times New Roman"/>
+          <w:sz w:val="24"/>
+          <w:szCs w:val="24"/>
+          <w:lang w:val="en-GB" w:eastAsia="es-ES"/>
+        </w:rPr>
+      </w:pPr>
+      <w:proofErr w:type="spellStart"/>
+      <w:r>
+        <w:rPr>
+          <w:rFonts w:ascii="Times New Roman" w:eastAsia="Times New Roman" w:hAnsi="Times New Roman" w:cs="Times New Roman"/>
+          <w:sz w:val="24"/>
+          <w:szCs w:val="24"/>
+          <w:lang w:val="en-GB" w:eastAsia="es-ES"/>
+        </w:rPr>
+        <w:t>Quirófano</w:t>
+      </w:r>
+      <w:proofErr w:type="spellEnd"/>
+      <w:r>
+        <w:rPr>
+          <w:rFonts w:ascii="Times New Roman" w:eastAsia="Times New Roman" w:hAnsi="Times New Roman" w:cs="Times New Roman"/>
+          <w:sz w:val="24"/>
+          <w:szCs w:val="24"/>
+          <w:lang w:val="en-GB" w:eastAsia="es-ES"/>
+        </w:rPr>
+        <w:t xml:space="preserve"> 6: </w:t>
+      </w:r>
+      <w:proofErr w:type="gramStart"/>
+      <w:r>
+        <w:rPr>
+          <w:rFonts w:ascii="Times New Roman" w:eastAsia="Times New Roman" w:hAnsi="Times New Roman" w:cs="Times New Roman"/>
+          <w:sz w:val="24"/>
+          <w:szCs w:val="24"/>
+          <w:lang w:val="en-GB" w:eastAsia="es-ES"/>
+        </w:rPr>
+        <w:t>20241204 OP-88</w:t>
+      </w:r>
+      <w:proofErr w:type="gramEnd"/>
+      <w:r>
+        <w:rPr>
+          <w:rFonts w:ascii="Times New Roman" w:eastAsia="Times New Roman" w:hAnsi="Times New Roman" w:cs="Times New Roman"/>
+          <w:sz w:val="24"/>
+          <w:szCs w:val="24"/>
+          <w:lang w:val="en-GB" w:eastAsia="es-ES"/>
+        </w:rPr>
+        <w:t>, 20241204 OP-117, 20241204 OP-36</w:t>
+      </w:r>
+    </w:p>
+    <w:p>
+      <w:pPr>
+        <w:spacing w:after="0" w:line="240" w:lineRule="auto"/>
+        <w:rPr>
+          <w:rFonts w:ascii="Times New Roman" w:eastAsia="Times New Roman" w:hAnsi="Times New Roman" w:cs="Times New Roman"/>
+          <w:sz w:val="24"/>
+          <w:szCs w:val="24"/>
+          <w:lang w:val="en-GB" w:eastAsia="es-ES"/>
+        </w:rPr>
+      </w:pPr>
+      <w:proofErr w:type="spellStart"/>
+      <w:r>
+        <w:rPr>
+          <w:rFonts w:ascii="Times New Roman" w:eastAsia="Times New Roman" w:hAnsi="Times New Roman" w:cs="Times New Roman"/>
+          <w:sz w:val="24"/>
+          <w:szCs w:val="24"/>
+          <w:lang w:val="en-GB" w:eastAsia="es-ES"/>
+        </w:rPr>
+        <w:t>Quirófano</w:t>
+      </w:r>
+      <w:proofErr w:type="spellEnd"/>
+      <w:r>
+        <w:rPr>
+          <w:rFonts w:ascii="Times New Roman" w:eastAsia="Times New Roman" w:hAnsi="Times New Roman" w:cs="Times New Roman"/>
+          <w:sz w:val="24"/>
+          <w:szCs w:val="24"/>
+          <w:lang w:val="en-GB" w:eastAsia="es-ES"/>
+        </w:rPr>
+        <w:t xml:space="preserve"> 7: </w:t>
+      </w:r>
+      <w:proofErr w:type="gramStart"/>
+      <w:r>
+        <w:rPr>
+          <w:rFonts w:ascii="Times New Roman" w:eastAsia="Times New Roman" w:hAnsi="Times New Roman" w:cs="Times New Roman"/>
+          <w:sz w:val="24"/>
+          <w:szCs w:val="24"/>
+          <w:lang w:val="en-GB" w:eastAsia="es-ES"/>
+        </w:rPr>
+        <w:t>20241204 OP-167</w:t>
+      </w:r>
+      <w:proofErr w:type="gramEnd"/>
+    </w:p>
+    <w:p>
+      <w:pPr>
+        <w:spacing w:after="0" w:line="240" w:lineRule="auto"/>
+        <w:rPr>
+          <w:rFonts w:ascii="Times New Roman" w:eastAsia="Times New Roman" w:hAnsi="Times New Roman" w:cs="Times New Roman"/>
+          <w:sz w:val="24"/>
+          <w:szCs w:val="24"/>
+          <w:lang w:eastAsia="es-ES"/>
+        </w:rPr>
+      </w:pPr>
+      <w:r>
+        <w:rPr>
+          <w:rFonts w:ascii="Times New Roman" w:eastAsia="Times New Roman" w:hAnsi="Times New Roman" w:cs="Times New Roman"/>
+          <w:sz w:val="24"/>
+          <w:szCs w:val="24"/>
+          <w:lang w:eastAsia="es-ES"/>
+        </w:rPr>
+        <w:t>Quirófano 8: 20241204 OP-35</w:t>
+      </w:r>
+    </w:p>
+    <w:p>
+      <w:pPr>
+        <w:spacing w:after="0" w:line="240" w:lineRule="auto"/>
+        <w:rPr>
+          <w:rFonts w:ascii="Times New Roman" w:eastAsia="Times New Roman" w:hAnsi="Times New Roman" w:cs="Times New Roman"/>
+          <w:sz w:val="24"/>
+          <w:szCs w:val="24"/>
+          <w:lang w:eastAsia="es-ES"/>
+        </w:rPr>
+      </w:pPr>
+      <w:r>
+        <w:rPr>
+          <w:rFonts w:ascii="Times New Roman" w:eastAsia="Times New Roman" w:hAnsi="Times New Roman" w:cs="Times New Roman"/>
+          <w:sz w:val="24"/>
+          <w:szCs w:val="24"/>
+          <w:lang w:eastAsia="es-ES"/>
+        </w:rPr>
+        <w:t>Quirófano 9: 20241204 OP-125, 20241204 OP-139</w:t>
+      </w:r>
+    </w:p>
+    <w:p>
+      <w:pPr>
+        <w:spacing w:after="0" w:line="240" w:lineRule="auto"/>
+        <w:rPr>
+          <w:rFonts w:ascii="Times New Roman" w:eastAsia="Times New Roman" w:hAnsi="Times New Roman" w:cs="Times New Roman"/>
+          <w:sz w:val="24"/>
+          <w:szCs w:val="24"/>
+          <w:lang w:eastAsia="es-ES"/>
+        </w:rPr>
+      </w:pPr>
+      <w:r>
+        <w:rPr>
+          <w:rFonts w:ascii="Times New Roman" w:eastAsia="Times New Roman" w:hAnsi="Times New Roman" w:cs="Times New Roman"/>
+          <w:sz w:val="24"/>
+          <w:szCs w:val="24"/>
+          <w:lang w:eastAsia="es-ES"/>
+        </w:rPr>
+        <w:t>Quirófano 10: 20241204 OP-110</w:t>
+      </w:r>
+    </w:p>
+    <w:p>
+      <w:pPr>
+        <w:spacing w:after="0" w:line="240" w:lineRule="auto"/>
+        <w:rPr>
+          <w:rFonts w:ascii="Times New Roman" w:eastAsia="Times New Roman" w:hAnsi="Times New Roman" w:cs="Times New Roman"/>
+          <w:sz w:val="24"/>
+          <w:szCs w:val="24"/>
+          <w:lang w:eastAsia="es-ES"/>
+        </w:rPr>
+      </w:pPr>
+      <w:r>
+        <w:rPr>
+          <w:rFonts w:ascii="Times New Roman" w:eastAsia="Times New Roman" w:hAnsi="Times New Roman" w:cs="Times New Roman"/>
+          <w:sz w:val="24"/>
+          <w:szCs w:val="24"/>
+          <w:lang w:eastAsia="es-ES"/>
+        </w:rPr>
+        <w:t>Quirófano 11: 20241204 OP-55</w:t>
+      </w:r>
+    </w:p>
+    <w:p>
+      <w:pPr>
+        <w:spacing w:after="0" w:line="240" w:lineRule="auto"/>
+        <w:rPr>
+          <w:rFonts w:ascii="Times New Roman" w:eastAsia="Times New Roman" w:hAnsi="Times New Roman" w:cs="Times New Roman"/>
+          <w:sz w:val="24"/>
+          <w:szCs w:val="24"/>
+          <w:lang w:eastAsia="es-ES"/>
+        </w:rPr>
+      </w:pPr>
+      <w:r>
+        <w:rPr>
+          <w:rFonts w:ascii="Times New Roman" w:eastAsia="Times New Roman" w:hAnsi="Times New Roman" w:cs="Times New Roman"/>
+          <w:sz w:val="24"/>
+          <w:szCs w:val="24"/>
+          <w:lang w:eastAsia="es-ES"/>
+        </w:rPr>
+        <w:t>Quirófano 12: 20241204 OP-104</w:t>
+      </w:r>
+    </w:p>
+    <w:p>
+      <w:pPr>
+        <w:spacing w:after="0" w:line="240" w:lineRule="auto"/>
+        <w:rPr>
+          <w:rFonts w:ascii="Times New Roman" w:eastAsia="Times New Roman" w:hAnsi="Times New Roman" w:cs="Times New Roman"/>
+          <w:sz w:val="24"/>
+          <w:szCs w:val="24"/>
+          <w:lang w:eastAsia="es-ES"/>
+        </w:rPr>
+      </w:pPr>
+      <w:r>
+        <w:rPr>
+          <w:rFonts w:ascii="Times New Roman" w:eastAsia="Times New Roman" w:hAnsi="Times New Roman" w:cs="Times New Roman"/>
+          <w:sz w:val="24"/>
+          <w:szCs w:val="24"/>
+          <w:lang w:eastAsia="es-ES"/>
+        </w:rPr>
+        <w:t>Quirófano 13: 20241204 OP-165</w:t>
+      </w:r>
+    </w:p>
+    <w:p>
+      <w:pPr>
+        <w:spacing w:after="0" w:line="240" w:lineRule="auto"/>
+        <w:rPr>
+          <w:rFonts w:ascii="Times New Roman" w:eastAsia="Times New Roman" w:hAnsi="Times New Roman" w:cs="Times New Roman"/>
+          <w:sz w:val="24"/>
+          <w:szCs w:val="24"/>
+          <w:lang w:eastAsia="es-ES"/>
+        </w:rPr>
+      </w:pPr>
+      <w:r>
+        <w:rPr>
+          <w:rFonts w:ascii="Times New Roman" w:eastAsia="Times New Roman" w:hAnsi="Times New Roman" w:cs="Times New Roman"/>
+          <w:sz w:val="24"/>
+          <w:szCs w:val="24"/>
+          <w:lang w:eastAsia="es-ES"/>
+        </w:rPr>
+        <w:t>Quirófano 14: 20241204 OP-126</w:t>
+      </w:r>
+    </w:p>
+    <w:p>
+      <w:pPr>
+        <w:spacing w:after="0" w:line="240" w:lineRule="auto"/>
+        <w:rPr>
+          <w:rFonts w:ascii="Times New Roman" w:eastAsia="Times New Roman" w:hAnsi="Times New Roman" w:cs="Times New Roman"/>
+          <w:sz w:val="24"/>
+          <w:szCs w:val="24"/>
+          <w:lang w:eastAsia="es-ES"/>
+        </w:rPr>
+      </w:pPr>
+      <w:r>
+        <w:rPr>
+          <w:rFonts w:ascii="Times New Roman" w:eastAsia="Times New Roman" w:hAnsi="Times New Roman" w:cs="Times New Roman"/>
+          <w:sz w:val="24"/>
+          <w:szCs w:val="24"/>
+          <w:lang w:eastAsia="es-ES"/>
+        </w:rPr>
+        <w:t>Quirófano 15: 20241204 OP-23</w:t>
+      </w:r>
+    </w:p>
+    <w:p>
+      <w:pPr>
+        <w:spacing w:after="0" w:line="240" w:lineRule="auto"/>
+        <w:rPr>
+          <w:rFonts w:ascii="Times New Roman" w:eastAsia="Times New Roman" w:hAnsi="Times New Roman" w:cs="Times New Roman"/>
+          <w:sz w:val="24"/>
+          <w:szCs w:val="24"/>
+          <w:lang w:eastAsia="es-ES"/>
+        </w:rPr>
+      </w:pPr>
+      <w:r>
+        <w:rPr>
+          <w:rFonts w:ascii="Times New Roman" w:eastAsia="Times New Roman" w:hAnsi="Times New Roman" w:cs="Times New Roman"/>
+          <w:sz w:val="24"/>
+          <w:szCs w:val="24"/>
+          <w:lang w:eastAsia="es-ES"/>
+        </w:rPr>
+        <w:t>Quirófano 16: 20241204 OP-73, 20241204 OP-83</w:t>
+      </w:r>
+    </w:p>
+    <w:p>
+      <w:pPr>
+        <w:spacing w:after="0" w:line="240" w:lineRule="auto"/>
+        <w:rPr>
+          <w:rFonts w:ascii="Times New Roman" w:eastAsia="Times New Roman" w:hAnsi="Times New Roman" w:cs="Times New Roman"/>
+          <w:sz w:val="24"/>
+          <w:szCs w:val="24"/>
+          <w:lang w:eastAsia="es-ES"/>
+        </w:rPr>
+      </w:pPr>
+      <w:r>
+        <w:rPr>
+          <w:rFonts w:ascii="Times New Roman" w:eastAsia="Times New Roman" w:hAnsi="Times New Roman" w:cs="Times New Roman"/>
+          <w:sz w:val="24"/>
+          <w:szCs w:val="24"/>
+          <w:lang w:eastAsia="es-ES"/>
+        </w:rPr>
+        <w:t>Quirófano 17: 20241204 OP-34</w:t>
+      </w:r>
+    </w:p>
+    <w:p>
+      <w:pPr>
+        <w:spacing w:after="0" w:line="240" w:lineRule="auto"/>
+        <w:rPr>
+          <w:rFonts w:ascii="Times New Roman" w:eastAsia="Times New Roman" w:hAnsi="Times New Roman" w:cs="Times New Roman"/>
+          <w:sz w:val="24"/>
+          <w:szCs w:val="24"/>
+          <w:lang w:eastAsia="es-ES"/>
+        </w:rPr>
+      </w:pPr>
+      <w:r>
+        <w:rPr>
+          <w:rFonts w:ascii="Times New Roman" w:eastAsia="Times New Roman" w:hAnsi="Times New Roman" w:cs="Times New Roman"/>
+          <w:sz w:val="24"/>
+          <w:szCs w:val="24"/>
+          <w:lang w:eastAsia="es-ES"/>
+        </w:rPr>
+        <w:t>Quirófano 18: 20241204 OP-1</w:t>
+      </w:r>
+    </w:p>
+    <w:p>
+      <w:pPr>
+        <w:spacing w:after="0" w:line="240" w:lineRule="auto"/>
+        <w:rPr>
+          <w:rFonts w:ascii="Times New Roman" w:eastAsia="Times New Roman" w:hAnsi="Times New Roman" w:cs="Times New Roman"/>
+          <w:sz w:val="24"/>
+          <w:szCs w:val="24"/>
+          <w:lang w:eastAsia="es-ES"/>
+        </w:rPr>
+      </w:pPr>
+      <w:r>
+        <w:rPr>
+          <w:rFonts w:ascii="Times New Roman" w:eastAsia="Times New Roman" w:hAnsi="Times New Roman" w:cs="Times New Roman"/>
+          <w:sz w:val="24"/>
+          <w:szCs w:val="24"/>
+          <w:lang w:eastAsia="es-ES"/>
+        </w:rPr>
+        <w:t>Quirófano 19: 20241204 OP-59, 20241204 OP-78</w:t>
+      </w:r>
+    </w:p>
+    <w:p>
+      <w:pPr>
+        <w:spacing w:after="0" w:line="240" w:lineRule="auto"/>
+        <w:rPr>
+          <w:rFonts w:ascii="Times New Roman" w:eastAsia="Times New Roman" w:hAnsi="Times New Roman" w:cs="Times New Roman"/>
+          <w:sz w:val="24"/>
+          <w:szCs w:val="24"/>
+          <w:lang w:eastAsia="es-ES"/>
+        </w:rPr>
+      </w:pPr>
+      <w:r>
+        <w:rPr>
+          <w:rFonts w:ascii="Times New Roman" w:eastAsia="Times New Roman" w:hAnsi="Times New Roman" w:cs="Times New Roman"/>
+          <w:sz w:val="24"/>
+          <w:szCs w:val="24"/>
+          <w:lang w:eastAsia="es-ES"/>
+        </w:rPr>
+        <w:t>Quirófano 20: 20241204 OP-135</w:t>
+      </w:r>
+    </w:p>
+    <w:p>
+      <w:pPr>
+        <w:spacing w:after="0" w:line="240" w:lineRule="auto"/>
+        <w:rPr>
+          <w:rFonts w:ascii="Times New Roman" w:eastAsia="Times New Roman" w:hAnsi="Times New Roman" w:cs="Times New Roman"/>
+          <w:sz w:val="24"/>
+          <w:szCs w:val="24"/>
+          <w:lang w:eastAsia="es-ES"/>
+        </w:rPr>
+      </w:pPr>
+      <w:r>
+        <w:rPr>
+          <w:rFonts w:ascii="Times New Roman" w:eastAsia="Times New Roman" w:hAnsi="Times New Roman" w:cs="Times New Roman"/>
+          <w:sz w:val="24"/>
+          <w:szCs w:val="24"/>
+          <w:lang w:eastAsia="es-ES"/>
+        </w:rPr>
+        <w:t>Quirófano 21: 20241204 OP-164</w:t>
+      </w:r>
+    </w:p>
+    <w:p>
+      <w:pPr>
+        <w:spacing w:after="0" w:line="240" w:lineRule="auto"/>
+        <w:rPr>
+          <w:rFonts w:ascii="Times New Roman" w:eastAsia="Times New Roman" w:hAnsi="Times New Roman" w:cs="Times New Roman"/>
+          <w:sz w:val="24"/>
+          <w:szCs w:val="24"/>
+          <w:lang w:eastAsia="es-ES"/>
+        </w:rPr>
+      </w:pPr>
+      <w:r>
+        <w:rPr>
+          <w:rFonts w:ascii="Times New Roman" w:eastAsia="Times New Roman" w:hAnsi="Times New Roman" w:cs="Times New Roman"/>
+          <w:sz w:val="24"/>
+          <w:szCs w:val="24"/>
+          <w:lang w:eastAsia="es-ES"/>
+        </w:rPr>
+        <w:t>Quirófano 22: 20241204 OP-30</w:t>
+      </w:r>
+    </w:p>
+    <w:p>
+      <w:pPr>
+        <w:spacing w:after="0" w:line="240" w:lineRule="auto"/>
+        <w:rPr>
+          <w:rFonts w:ascii="Times New Roman" w:eastAsia="Times New Roman" w:hAnsi="Times New Roman" w:cs="Times New Roman"/>
+          <w:sz w:val="24"/>
+          <w:szCs w:val="24"/>
+          <w:lang w:eastAsia="es-ES"/>
+        </w:rPr>
+      </w:pPr>
+      <w:r>
+        <w:rPr>
+          <w:rFonts w:ascii="Times New Roman" w:eastAsia="Times New Roman" w:hAnsi="Times New Roman" w:cs="Times New Roman"/>
+          <w:sz w:val="24"/>
+          <w:szCs w:val="24"/>
+          <w:lang w:eastAsia="es-ES"/>
+        </w:rPr>
+        <w:t>Quirófano 23: 20241204 OP-163</w:t>
+      </w:r>
+    </w:p>
+    <w:p>
+      <w:pPr>
+        <w:spacing w:after="0" w:line="240" w:lineRule="auto"/>
+        <w:rPr>
+          <w:rFonts w:ascii="Times New Roman" w:eastAsia="Times New Roman" w:hAnsi="Times New Roman" w:cs="Times New Roman"/>
+          <w:sz w:val="24"/>
+          <w:szCs w:val="24"/>
+          <w:lang w:eastAsia="es-ES"/>
+        </w:rPr>
+      </w:pPr>
+      <w:r>
+        <w:rPr>
+          <w:rFonts w:ascii="Times New Roman" w:eastAsia="Times New Roman" w:hAnsi="Times New Roman" w:cs="Times New Roman"/>
+          <w:sz w:val="24"/>
+          <w:szCs w:val="24"/>
+          <w:lang w:eastAsia="es-ES"/>
+        </w:rPr>
+        <w:t>Quirófano 24: 20241204 OP-156</w:t>
+      </w:r>
+    </w:p>
+    <w:p>
+      <w:pPr>
+        <w:spacing w:before="240" w:line="240" w:lineRule="auto"/>
+        <w:rPr>
+          <w:rFonts w:ascii="Times New Roman" w:eastAsia="Times New Roman" w:hAnsi="Times New Roman" w:cs="Times New Roman"/>
+          <w:sz w:val="24"/>
+          <w:szCs w:val="24"/>
+          <w:lang w:eastAsia="es-ES"/>
+        </w:rPr>
+      </w:pPr>
+      <w:r>
+        <w:rPr>
+          <w:rFonts w:ascii="Times New Roman" w:eastAsia="Times New Roman" w:hAnsi="Times New Roman" w:cs="Times New Roman"/>
+          <w:sz w:val="24"/>
+          <w:szCs w:val="24"/>
+          <w:lang w:eastAsia="es-ES"/>
+        </w:rPr>
+        <w:t>Este resultado confirma la efectividad del enfoque, maximizando la eficiencia del bloque quirúrgico y garantizando que todas las operaciones sean cubiertas dentro de las restricciones y requisitos definidos.</w:t>
+      </w:r>
+      <w:bookmarkStart w:id="0" w:name="_GoBack"/>
+      <w:bookmarkEnd w:id="0"/>
+    </w:p>
+    <w:p>
+      <w:pPr>
         <w:pStyle w:val="NormalWeb"/>
         <w:spacing w:before="240" w:beforeAutospacing="0" w:after="240" w:afterAutospacing="0"/>
         <w:jc w:val="both"/>
       </w:pPr>
-      <w:r>
-        <w:t xml:space="preserve">En el tercer apartado, se aborda el problema de asignación de quirófanos mediante un enfoque de </w:t>
-      </w:r>
-      <w:r>
-        <w:rPr>
-          <w:rStyle w:val="Textoennegrita"/>
-          <w:b w:val="0"/>
-        </w:rPr>
-        <w:t>generación de columnas</w:t>
-      </w:r>
-      <w:r>
-        <w:t xml:space="preserve">, cuyo objetivo principal es minimizar el número de quirófanos necesarios para cubrir todas las operaciones quirúrgicas planificadas. Este enfoque es especialmente relevante en hospitales, donde maximizar la disponibilidad de quirófanos para emergencias y otras necesidades no planificadas es prioritario. </w:t>
-      </w:r>
-    </w:p>
-    <w:p>
-      <w:pPr>
-        <w:pStyle w:val="NormalWeb"/>
-        <w:spacing w:before="240" w:beforeAutospacing="0" w:after="240" w:afterAutospacing="0"/>
-        <w:jc w:val="both"/>
-      </w:pPr>
-      <w:r>
-        <w:t>A través de un algoritmo eficiente implementado en Python, se generan iterativamente planificaciones óptimas, garantizando que las restricciones de compatibilidad y cobertura se cumplan mientras se reduce al máximo el uso de recursos. Este modelo complementa los anteriores, priorizando la eficiencia en la utilización del bloque quirúrgico sin sacrificar la factibilidad de la solución.</w:t>
-      </w:r>
     </w:p>
     <w:sectPr>
-      <w:headerReference w:type="default" r:id="rId10"/>
-      <w:footerReference w:type="default" r:id="rId11"/>
+      <w:headerReference w:type="default" r:id="rId11"/>
+      <w:footerReference w:type="default" r:id="rId12"/>
       <w:pgSz w:w="11906" w:h="16838"/>
       <w:pgMar w:top="1417" w:right="1701" w:bottom="1417" w:left="1701" w:header="708" w:footer="708" w:gutter="0"/>
       <w:cols w:space="708"/>
@@ -1719,7 +2535,7 @@
 </file>
 
 <file path=word/endnotes.xml><?xml version="1.0" encoding="utf-8"?>
-<w:endnotes xmlns:wpc="http://schemas.microsoft.com/office/word/2010/wordprocessingCanvas" xmlns:cx="http://schemas.microsoft.com/office/drawing/2014/chartex" xmlns:cx1="http://schemas.microsoft.com/office/drawing/2015/9/8/chartex" xmlns:cx2="http://schemas.microsoft.com/office/drawing/2015/10/21/chartex" xmlns:cx3="http://schemas.microsoft.com/office/drawing/2016/5/9/chartex" xmlns:cx4="http://schemas.microsoft.com/office/drawing/2016/5/10/chartex" xmlns:cx5="http://schemas.microsoft.com/office/drawing/2016/5/11/chartex" xmlns:cx6="http://schemas.microsoft.com/office/drawing/2016/5/12/chartex" xmlns:cx7="http://schemas.microsoft.com/office/drawing/2016/5/13/chartex" xmlns:cx8="http://schemas.microsoft.com/office/drawing/2016/5/14/chartex" xmlns:mc="http://schemas.openxmlformats.org/markup-compatibility/2006" xmlns:aink="http://schemas.microsoft.com/office/drawing/2016/ink" xmlns:am3d="http://schemas.microsoft.com/office/drawing/2017/model3d" xmlns:o="urn:schemas-microsoft-com:office:office" xmlns:oel="http://schemas.microsoft.com/office/2019/extlst" xmlns:r="http://schemas.openxmlformats.org/officeDocument/2006/relationships" xmlns:m="http://schemas.openxmlformats.org/officeDocument/2006/math" xmlns:v="urn:schemas-microsoft-com:vml" xmlns:wp14="http://schemas.microsoft.com/office/word/2010/wordprocessingDrawing" xmlns:wp="http://schemas.openxmlformats.org/drawingml/2006/wordprocessingDrawing" xmlns:w10="urn:schemas-microsoft-com:office:word" xmlns:w="http://schemas.openxmlformats.org/wordprocessingml/2006/main" xmlns:w14="http://schemas.microsoft.com/office/word/2010/wordml" xmlns:w15="http://schemas.microsoft.com/office/word/2012/wordml" xmlns:w16cex="http://schemas.microsoft.com/office/word/2018/wordml/cex" xmlns:w16cid="http://schemas.microsoft.com/office/word/2016/wordml/cid" xmlns:w16="http://schemas.microsoft.com/office/word/2018/wordml" xmlns:w16du="http://schemas.microsoft.com/office/word/2023/wordml/word16du" xmlns:w16sdtdh="http://schemas.microsoft.com/office/word/2020/wordml/sdtdatahash" xmlns:w16se="http://schemas.microsoft.com/office/word/2015/wordml/symex" xmlns:wpg="http://schemas.microsoft.com/office/word/2010/wordprocessingGroup" xmlns:wpi="http://schemas.microsoft.com/office/word/2010/wordprocessingInk" xmlns:wne="http://schemas.microsoft.com/office/word/2006/wordml" xmlns:wps="http://schemas.microsoft.com/office/word/2010/wordprocessingShape" mc:Ignorable="w14 w15 w16se w16cid w16 w16cex w16sdtdh w16du wp14">
+<w:endnotes xmlns:wpc="http://schemas.microsoft.com/office/word/2010/wordprocessingCanvas" xmlns:mc="http://schemas.openxmlformats.org/markup-compatibility/2006" xmlns:o="urn:schemas-microsoft-com:office:office" xmlns:r="http://schemas.openxmlformats.org/officeDocument/2006/relationships" xmlns:m="http://schemas.openxmlformats.org/officeDocument/2006/math" xmlns:v="urn:schemas-microsoft-com:vml" xmlns:wp14="http://schemas.microsoft.com/office/word/2010/wordprocessingDrawing" xmlns:wp="http://schemas.openxmlformats.org/drawingml/2006/wordprocessingDrawing" xmlns:w10="urn:schemas-microsoft-com:office:word" xmlns:w="http://schemas.openxmlformats.org/wordprocessingml/2006/main" xmlns:w14="http://schemas.microsoft.com/office/word/2010/wordml" xmlns:wpg="http://schemas.microsoft.com/office/word/2010/wordprocessingGroup" xmlns:wpi="http://schemas.microsoft.com/office/word/2010/wordprocessingInk" xmlns:wne="http://schemas.microsoft.com/office/word/2006/wordml" xmlns:wps="http://schemas.microsoft.com/office/word/2010/wordprocessingShape" mc:Ignorable="w14 wp14">
   <w:endnote w:type="separator" w:id="-1">
     <w:p>
       <w:pPr>
@@ -1744,7 +2560,7 @@
 </file>
 
 <file path=word/footer1.xml><?xml version="1.0" encoding="utf-8"?>
-<w:ftr xmlns:wpc="http://schemas.microsoft.com/office/word/2010/wordprocessingCanvas" xmlns:cx="http://schemas.microsoft.com/office/drawing/2014/chartex" xmlns:cx1="http://schemas.microsoft.com/office/drawing/2015/9/8/chartex" xmlns:cx2="http://schemas.microsoft.com/office/drawing/2015/10/21/chartex" xmlns:cx3="http://schemas.microsoft.com/office/drawing/2016/5/9/chartex" xmlns:cx4="http://schemas.microsoft.com/office/drawing/2016/5/10/chartex" xmlns:cx5="http://schemas.microsoft.com/office/drawing/2016/5/11/chartex" xmlns:cx6="http://schemas.microsoft.com/office/drawing/2016/5/12/chartex" xmlns:cx7="http://schemas.microsoft.com/office/drawing/2016/5/13/chartex" xmlns:cx8="http://schemas.microsoft.com/office/drawing/2016/5/14/chartex" xmlns:mc="http://schemas.openxmlformats.org/markup-compatibility/2006" xmlns:aink="http://schemas.microsoft.com/office/drawing/2016/ink" xmlns:am3d="http://schemas.microsoft.com/office/drawing/2017/model3d" xmlns:o="urn:schemas-microsoft-com:office:office" xmlns:oel="http://schemas.microsoft.com/office/2019/extlst" xmlns:r="http://schemas.openxmlformats.org/officeDocument/2006/relationships" xmlns:m="http://schemas.openxmlformats.org/officeDocument/2006/math" xmlns:v="urn:schemas-microsoft-com:vml" xmlns:wp14="http://schemas.microsoft.com/office/word/2010/wordprocessingDrawing" xmlns:wp="http://schemas.openxmlformats.org/drawingml/2006/wordprocessingDrawing" xmlns:w10="urn:schemas-microsoft-com:office:word" xmlns:w="http://schemas.openxmlformats.org/wordprocessingml/2006/main" xmlns:w14="http://schemas.microsoft.com/office/word/2010/wordml" xmlns:w15="http://schemas.microsoft.com/office/word/2012/wordml" xmlns:w16cex="http://schemas.microsoft.com/office/word/2018/wordml/cex" xmlns:w16cid="http://schemas.microsoft.com/office/word/2016/wordml/cid" xmlns:w16="http://schemas.microsoft.com/office/word/2018/wordml" xmlns:w16du="http://schemas.microsoft.com/office/word/2023/wordml/word16du" xmlns:w16sdtdh="http://schemas.microsoft.com/office/word/2020/wordml/sdtdatahash" xmlns:w16se="http://schemas.microsoft.com/office/word/2015/wordml/symex" xmlns:wpg="http://schemas.microsoft.com/office/word/2010/wordprocessingGroup" xmlns:wpi="http://schemas.microsoft.com/office/word/2010/wordprocessingInk" xmlns:wne="http://schemas.microsoft.com/office/word/2006/wordml" xmlns:wps="http://schemas.microsoft.com/office/word/2010/wordprocessingShape" mc:Ignorable="w14 w15 w16se w16cid w16 w16cex w16sdtdh w16du wp14">
+<w:ftr xmlns:wpc="http://schemas.microsoft.com/office/word/2010/wordprocessingCanvas" xmlns:mc="http://schemas.openxmlformats.org/markup-compatibility/2006" xmlns:o="urn:schemas-microsoft-com:office:office" xmlns:r="http://schemas.openxmlformats.org/officeDocument/2006/relationships" xmlns:m="http://schemas.openxmlformats.org/officeDocument/2006/math" xmlns:v="urn:schemas-microsoft-com:vml" xmlns:wp14="http://schemas.microsoft.com/office/word/2010/wordprocessingDrawing" xmlns:wp="http://schemas.openxmlformats.org/drawingml/2006/wordprocessingDrawing" xmlns:w10="urn:schemas-microsoft-com:office:word" xmlns:w="http://schemas.openxmlformats.org/wordprocessingml/2006/main" xmlns:w14="http://schemas.microsoft.com/office/word/2010/wordml" xmlns:wpg="http://schemas.microsoft.com/office/word/2010/wordprocessingGroup" xmlns:wpi="http://schemas.microsoft.com/office/word/2010/wordprocessingInk" xmlns:wne="http://schemas.microsoft.com/office/word/2006/wordml" xmlns:wps="http://schemas.microsoft.com/office/word/2010/wordprocessingShape" mc:Ignorable="w14 wp14">
   <w:sdt>
     <w:sdtPr>
       <w:id w:val="214247954"/>
@@ -1753,6 +2569,7 @@
         <w:docPartUnique/>
       </w:docPartObj>
     </w:sdtPr>
+    <w:sdtEndPr/>
     <w:sdtContent>
       <w:p>
         <w:pPr>
@@ -1789,7 +2606,7 @@
 </file>
 
 <file path=word/footnotes.xml><?xml version="1.0" encoding="utf-8"?>
-<w:footnotes xmlns:wpc="http://schemas.microsoft.com/office/word/2010/wordprocessingCanvas" xmlns:cx="http://schemas.microsoft.com/office/drawing/2014/chartex" xmlns:cx1="http://schemas.microsoft.com/office/drawing/2015/9/8/chartex" xmlns:cx2="http://schemas.microsoft.com/office/drawing/2015/10/21/chartex" xmlns:cx3="http://schemas.microsoft.com/office/drawing/2016/5/9/chartex" xmlns:cx4="http://schemas.microsoft.com/office/drawing/2016/5/10/chartex" xmlns:cx5="http://schemas.microsoft.com/office/drawing/2016/5/11/chartex" xmlns:cx6="http://schemas.microsoft.com/office/drawing/2016/5/12/chartex" xmlns:cx7="http://schemas.microsoft.com/office/drawing/2016/5/13/chartex" xmlns:cx8="http://schemas.microsoft.com/office/drawing/2016/5/14/chartex" xmlns:mc="http://schemas.openxmlformats.org/markup-compatibility/2006" xmlns:aink="http://schemas.microsoft.com/office/drawing/2016/ink" xmlns:am3d="http://schemas.microsoft.com/office/drawing/2017/model3d" xmlns:o="urn:schemas-microsoft-com:office:office" xmlns:oel="http://schemas.microsoft.com/office/2019/extlst" xmlns:r="http://schemas.openxmlformats.org/officeDocument/2006/relationships" xmlns:m="http://schemas.openxmlformats.org/officeDocument/2006/math" xmlns:v="urn:schemas-microsoft-com:vml" xmlns:wp14="http://schemas.microsoft.com/office/word/2010/wordprocessingDrawing" xmlns:wp="http://schemas.openxmlformats.org/drawingml/2006/wordprocessingDrawing" xmlns:w10="urn:schemas-microsoft-com:office:word" xmlns:w="http://schemas.openxmlformats.org/wordprocessingml/2006/main" xmlns:w14="http://schemas.microsoft.com/office/word/2010/wordml" xmlns:w15="http://schemas.microsoft.com/office/word/2012/wordml" xmlns:w16cex="http://schemas.microsoft.com/office/word/2018/wordml/cex" xmlns:w16cid="http://schemas.microsoft.com/office/word/2016/wordml/cid" xmlns:w16="http://schemas.microsoft.com/office/word/2018/wordml" xmlns:w16du="http://schemas.microsoft.com/office/word/2023/wordml/word16du" xmlns:w16sdtdh="http://schemas.microsoft.com/office/word/2020/wordml/sdtdatahash" xmlns:w16se="http://schemas.microsoft.com/office/word/2015/wordml/symex" xmlns:wpg="http://schemas.microsoft.com/office/word/2010/wordprocessingGroup" xmlns:wpi="http://schemas.microsoft.com/office/word/2010/wordprocessingInk" xmlns:wne="http://schemas.microsoft.com/office/word/2006/wordml" xmlns:wps="http://schemas.microsoft.com/office/word/2010/wordprocessingShape" mc:Ignorable="w14 w15 w16se w16cid w16 w16cex w16sdtdh w16du wp14">
+<w:footnotes xmlns:wpc="http://schemas.microsoft.com/office/word/2010/wordprocessingCanvas" xmlns:mc="http://schemas.openxmlformats.org/markup-compatibility/2006" xmlns:o="urn:schemas-microsoft-com:office:office" xmlns:r="http://schemas.openxmlformats.org/officeDocument/2006/relationships" xmlns:m="http://schemas.openxmlformats.org/officeDocument/2006/math" xmlns:v="urn:schemas-microsoft-com:vml" xmlns:wp14="http://schemas.microsoft.com/office/word/2010/wordprocessingDrawing" xmlns:wp="http://schemas.openxmlformats.org/drawingml/2006/wordprocessingDrawing" xmlns:w10="urn:schemas-microsoft-com:office:word" xmlns:w="http://schemas.openxmlformats.org/wordprocessingml/2006/main" xmlns:w14="http://schemas.microsoft.com/office/word/2010/wordml" xmlns:wpg="http://schemas.microsoft.com/office/word/2010/wordprocessingGroup" xmlns:wpi="http://schemas.microsoft.com/office/word/2010/wordprocessingInk" xmlns:wne="http://schemas.microsoft.com/office/word/2006/wordml" xmlns:wps="http://schemas.microsoft.com/office/word/2010/wordprocessingShape" mc:Ignorable="w14 wp14">
   <w:footnote w:type="separator" w:id="-1">
     <w:p>
       <w:pPr>
@@ -1814,7 +2631,7 @@
 </file>
 
 <file path=word/header1.xml><?xml version="1.0" encoding="utf-8"?>
-<w:hdr xmlns:wpc="http://schemas.microsoft.com/office/word/2010/wordprocessingCanvas" xmlns:cx="http://schemas.microsoft.com/office/drawing/2014/chartex" xmlns:cx1="http://schemas.microsoft.com/office/drawing/2015/9/8/chartex" xmlns:cx2="http://schemas.microsoft.com/office/drawing/2015/10/21/chartex" xmlns:cx3="http://schemas.microsoft.com/office/drawing/2016/5/9/chartex" xmlns:cx4="http://schemas.microsoft.com/office/drawing/2016/5/10/chartex" xmlns:cx5="http://schemas.microsoft.com/office/drawing/2016/5/11/chartex" xmlns:cx6="http://schemas.microsoft.com/office/drawing/2016/5/12/chartex" xmlns:cx7="http://schemas.microsoft.com/office/drawing/2016/5/13/chartex" xmlns:cx8="http://schemas.microsoft.com/office/drawing/2016/5/14/chartex" xmlns:mc="http://schemas.openxmlformats.org/markup-compatibility/2006" xmlns:aink="http://schemas.microsoft.com/office/drawing/2016/ink" xmlns:am3d="http://schemas.microsoft.com/office/drawing/2017/model3d" xmlns:o="urn:schemas-microsoft-com:office:office" xmlns:oel="http://schemas.microsoft.com/office/2019/extlst" xmlns:r="http://schemas.openxmlformats.org/officeDocument/2006/relationships" xmlns:m="http://schemas.openxmlformats.org/officeDocument/2006/math" xmlns:v="urn:schemas-microsoft-com:vml" xmlns:wp14="http://schemas.microsoft.com/office/word/2010/wordprocessingDrawing" xmlns:wp="http://schemas.openxmlformats.org/drawingml/2006/wordprocessingDrawing" xmlns:w10="urn:schemas-microsoft-com:office:word" xmlns:w="http://schemas.openxmlformats.org/wordprocessingml/2006/main" xmlns:w14="http://schemas.microsoft.com/office/word/2010/wordml" xmlns:w15="http://schemas.microsoft.com/office/word/2012/wordml" xmlns:w16cex="http://schemas.microsoft.com/office/word/2018/wordml/cex" xmlns:w16cid="http://schemas.microsoft.com/office/word/2016/wordml/cid" xmlns:w16="http://schemas.microsoft.com/office/word/2018/wordml" xmlns:w16du="http://schemas.microsoft.com/office/word/2023/wordml/word16du" xmlns:w16sdtdh="http://schemas.microsoft.com/office/word/2020/wordml/sdtdatahash" xmlns:w16se="http://schemas.microsoft.com/office/word/2015/wordml/symex" xmlns:wpg="http://schemas.microsoft.com/office/word/2010/wordprocessingGroup" xmlns:wpi="http://schemas.microsoft.com/office/word/2010/wordprocessingInk" xmlns:wne="http://schemas.microsoft.com/office/word/2006/wordml" xmlns:wps="http://schemas.microsoft.com/office/word/2010/wordprocessingShape" mc:Ignorable="w14 w15 w16se w16cid w16 w16cex w16sdtdh w16du wp14">
+<w:hdr xmlns:wpc="http://schemas.microsoft.com/office/word/2010/wordprocessingCanvas" xmlns:mc="http://schemas.openxmlformats.org/markup-compatibility/2006" xmlns:o="urn:schemas-microsoft-com:office:office" xmlns:r="http://schemas.openxmlformats.org/officeDocument/2006/relationships" xmlns:m="http://schemas.openxmlformats.org/officeDocument/2006/math" xmlns:v="urn:schemas-microsoft-com:vml" xmlns:wp14="http://schemas.microsoft.com/office/word/2010/wordprocessingDrawing" xmlns:wp="http://schemas.openxmlformats.org/drawingml/2006/wordprocessingDrawing" xmlns:w10="urn:schemas-microsoft-com:office:word" xmlns:w="http://schemas.openxmlformats.org/wordprocessingml/2006/main" xmlns:w14="http://schemas.microsoft.com/office/word/2010/wordml" xmlns:wpg="http://schemas.microsoft.com/office/word/2010/wordprocessingGroup" xmlns:wpi="http://schemas.microsoft.com/office/word/2010/wordprocessingInk" xmlns:wne="http://schemas.microsoft.com/office/word/2006/wordml" xmlns:wps="http://schemas.microsoft.com/office/word/2010/wordprocessingShape" mc:Ignorable="w14 wp14">
   <w:p>
     <w:pPr>
       <w:pStyle w:val="Encabezado"/>
@@ -1854,8 +2671,8 @@
 </file>
 
 <file path=word/numbering.xml><?xml version="1.0" encoding="utf-8"?>
-<w:numbering xmlns:wpc="http://schemas.microsoft.com/office/word/2010/wordprocessingCanvas" xmlns:cx="http://schemas.microsoft.com/office/drawing/2014/chartex" xmlns:cx1="http://schemas.microsoft.com/office/drawing/2015/9/8/chartex" xmlns:cx2="http://schemas.microsoft.com/office/drawing/2015/10/21/chartex" xmlns:cx3="http://schemas.microsoft.com/office/drawing/2016/5/9/chartex" xmlns:cx4="http://schemas.microsoft.com/office/drawing/2016/5/10/chartex" xmlns:cx5="http://schemas.microsoft.com/office/drawing/2016/5/11/chartex" xmlns:cx6="http://schemas.microsoft.com/office/drawing/2016/5/12/chartex" xmlns:cx7="http://schemas.microsoft.com/office/drawing/2016/5/13/chartex" xmlns:cx8="http://schemas.microsoft.com/office/drawing/2016/5/14/chartex" xmlns:mc="http://schemas.openxmlformats.org/markup-compatibility/2006" xmlns:aink="http://schemas.microsoft.com/office/drawing/2016/ink" xmlns:am3d="http://schemas.microsoft.com/office/drawing/2017/model3d" xmlns:o="urn:schemas-microsoft-com:office:office" xmlns:oel="http://schemas.microsoft.com/office/2019/extlst" xmlns:r="http://schemas.openxmlformats.org/officeDocument/2006/relationships" xmlns:m="http://schemas.openxmlformats.org/officeDocument/2006/math" xmlns:v="urn:schemas-microsoft-com:vml" xmlns:wp14="http://schemas.microsoft.com/office/word/2010/wordprocessingDrawing" xmlns:wp="http://schemas.openxmlformats.org/drawingml/2006/wordprocessingDrawing" xmlns:w10="urn:schemas-microsoft-com:office:word" xmlns:w="http://schemas.openxmlformats.org/wordprocessingml/2006/main" xmlns:w14="http://schemas.microsoft.com/office/word/2010/wordml" xmlns:w15="http://schemas.microsoft.com/office/word/2012/wordml" xmlns:w16cex="http://schemas.microsoft.com/office/word/2018/wordml/cex" xmlns:w16cid="http://schemas.microsoft.com/office/word/2016/wordml/cid" xmlns:w16="http://schemas.microsoft.com/office/word/2018/wordml" xmlns:w16du="http://schemas.microsoft.com/office/word/2023/wordml/word16du" xmlns:w16sdtdh="http://schemas.microsoft.com/office/word/2020/wordml/sdtdatahash" xmlns:w16se="http://schemas.microsoft.com/office/word/2015/wordml/symex" xmlns:wpg="http://schemas.microsoft.com/office/word/2010/wordprocessingGroup" xmlns:wpi="http://schemas.microsoft.com/office/word/2010/wordprocessingInk" xmlns:wne="http://schemas.microsoft.com/office/word/2006/wordml" xmlns:wps="http://schemas.microsoft.com/office/word/2010/wordprocessingShape" mc:Ignorable="w14 w15 w16se w16cid w16 w16cex w16sdtdh w16du wp14">
-  <w:abstractNum w:abstractNumId="0" w15:restartNumberingAfterBreak="0">
+<w:numbering xmlns:wpc="http://schemas.microsoft.com/office/word/2010/wordprocessingCanvas" xmlns:mc="http://schemas.openxmlformats.org/markup-compatibility/2006" xmlns:o="urn:schemas-microsoft-com:office:office" xmlns:r="http://schemas.openxmlformats.org/officeDocument/2006/relationships" xmlns:m="http://schemas.openxmlformats.org/officeDocument/2006/math" xmlns:v="urn:schemas-microsoft-com:vml" xmlns:wp14="http://schemas.microsoft.com/office/word/2010/wordprocessingDrawing" xmlns:wp="http://schemas.openxmlformats.org/drawingml/2006/wordprocessingDrawing" xmlns:w10="urn:schemas-microsoft-com:office:word" xmlns:w="http://schemas.openxmlformats.org/wordprocessingml/2006/main" xmlns:w14="http://schemas.microsoft.com/office/word/2010/wordml" xmlns:wpg="http://schemas.microsoft.com/office/word/2010/wordprocessingGroup" xmlns:wpi="http://schemas.microsoft.com/office/word/2010/wordprocessingInk" xmlns:wne="http://schemas.microsoft.com/office/word/2006/wordml" xmlns:wps="http://schemas.microsoft.com/office/word/2010/wordprocessingShape" mc:Ignorable="w14 wp14">
+  <w:abstractNum w:abstractNumId="0">
     <w:nsid w:val="091D4C87"/>
     <w:multiLevelType w:val="hybridMultilevel"/>
     <w:tmpl w:val="7E9EFDEE"/>
@@ -1941,7 +2758,7 @@
       </w:pPr>
     </w:lvl>
   </w:abstractNum>
-  <w:abstractNum w:abstractNumId="1" w15:restartNumberingAfterBreak="0">
+  <w:abstractNum w:abstractNumId="1">
     <w:nsid w:val="127C5296"/>
     <w:multiLevelType w:val="hybridMultilevel"/>
     <w:tmpl w:val="0F4073C6"/>
@@ -2054,7 +2871,7 @@
       </w:rPr>
     </w:lvl>
   </w:abstractNum>
-  <w:abstractNum w:abstractNumId="2" w15:restartNumberingAfterBreak="0">
+  <w:abstractNum w:abstractNumId="2">
     <w:nsid w:val="13C103D9"/>
     <w:multiLevelType w:val="hybridMultilevel"/>
     <w:tmpl w:val="6102DD56"/>
@@ -2143,7 +2960,7 @@
       </w:pPr>
     </w:lvl>
   </w:abstractNum>
-  <w:abstractNum w:abstractNumId="3" w15:restartNumberingAfterBreak="0">
+  <w:abstractNum w:abstractNumId="3">
     <w:nsid w:val="1987080A"/>
     <w:multiLevelType w:val="hybridMultilevel"/>
     <w:tmpl w:val="EFCCE678"/>
@@ -2232,7 +3049,7 @@
       </w:pPr>
     </w:lvl>
   </w:abstractNum>
-  <w:abstractNum w:abstractNumId="4" w15:restartNumberingAfterBreak="0">
+  <w:abstractNum w:abstractNumId="4">
     <w:nsid w:val="31F71993"/>
     <w:multiLevelType w:val="hybridMultilevel"/>
     <w:tmpl w:val="21E47C74"/>
@@ -2321,7 +3138,7 @@
       </w:pPr>
     </w:lvl>
   </w:abstractNum>
-  <w:abstractNum w:abstractNumId="5" w15:restartNumberingAfterBreak="0">
+  <w:abstractNum w:abstractNumId="5">
     <w:nsid w:val="3A243837"/>
     <w:multiLevelType w:val="hybridMultilevel"/>
     <w:tmpl w:val="BBC05F24"/>
@@ -2434,7 +3251,7 @@
       </w:rPr>
     </w:lvl>
   </w:abstractNum>
-  <w:abstractNum w:abstractNumId="6" w15:restartNumberingAfterBreak="0">
+  <w:abstractNum w:abstractNumId="6">
     <w:nsid w:val="47D4575A"/>
     <w:multiLevelType w:val="hybridMultilevel"/>
     <w:tmpl w:val="8D846242"/>
@@ -2523,7 +3340,7 @@
       </w:pPr>
     </w:lvl>
   </w:abstractNum>
-  <w:abstractNum w:abstractNumId="7" w15:restartNumberingAfterBreak="0">
+  <w:abstractNum w:abstractNumId="7">
     <w:nsid w:val="5F447D0B"/>
     <w:multiLevelType w:val="hybridMultilevel"/>
     <w:tmpl w:val="9CD41B44"/>
@@ -2616,7 +3433,7 @@
       </w:pPr>
     </w:lvl>
   </w:abstractNum>
-  <w:abstractNum w:abstractNumId="8" w15:restartNumberingAfterBreak="0">
+  <w:abstractNum w:abstractNumId="8">
     <w:nsid w:val="6C391C38"/>
     <w:multiLevelType w:val="hybridMultilevel"/>
     <w:tmpl w:val="7CDEC118"/>
@@ -2729,7 +3546,7 @@
       </w:rPr>
     </w:lvl>
   </w:abstractNum>
-  <w:abstractNum w:abstractNumId="9" w15:restartNumberingAfterBreak="0">
+  <w:abstractNum w:abstractNumId="9">
     <w:nsid w:val="7E2F2CB5"/>
     <w:multiLevelType w:val="hybridMultilevel"/>
     <w:tmpl w:val="A77A70D4"/>
@@ -2842,10 +3659,10 @@
       </w:rPr>
     </w:lvl>
   </w:abstractNum>
-  <w:num w:numId="1" w16cid:durableId="4989208">
+  <w:num w:numId="1">
     <w:abstractNumId w:val="7"/>
   </w:num>
-  <w:num w:numId="2" w16cid:durableId="706879163">
+  <w:num w:numId="2">
     <w:abstractNumId w:val="7"/>
     <w:lvlOverride w:ilvl="0">
       <w:startOverride w:val="1"/>
@@ -2875,38 +3692,38 @@
       <w:startOverride w:val="1"/>
     </w:lvlOverride>
   </w:num>
-  <w:num w:numId="3" w16cid:durableId="929582382">
+  <w:num w:numId="3">
     <w:abstractNumId w:val="9"/>
   </w:num>
-  <w:num w:numId="4" w16cid:durableId="788579">
+  <w:num w:numId="4">
     <w:abstractNumId w:val="8"/>
   </w:num>
-  <w:num w:numId="5" w16cid:durableId="1991639321">
+  <w:num w:numId="5">
     <w:abstractNumId w:val="2"/>
   </w:num>
-  <w:num w:numId="6" w16cid:durableId="875462612">
+  <w:num w:numId="6">
     <w:abstractNumId w:val="0"/>
   </w:num>
-  <w:num w:numId="7" w16cid:durableId="610818499">
+  <w:num w:numId="7">
     <w:abstractNumId w:val="4"/>
   </w:num>
-  <w:num w:numId="8" w16cid:durableId="1618833110">
+  <w:num w:numId="8">
     <w:abstractNumId w:val="1"/>
   </w:num>
-  <w:num w:numId="9" w16cid:durableId="639767417">
+  <w:num w:numId="9">
     <w:abstractNumId w:val="6"/>
   </w:num>
-  <w:num w:numId="10" w16cid:durableId="690226452">
+  <w:num w:numId="10">
     <w:abstractNumId w:val="3"/>
   </w:num>
-  <w:num w:numId="11" w16cid:durableId="1894729024">
+  <w:num w:numId="11">
     <w:abstractNumId w:val="5"/>
   </w:num>
 </w:numbering>
 </file>
 
 <file path=word/styles.xml><?xml version="1.0" encoding="utf-8"?>
-<w:styles xmlns:mc="http://schemas.openxmlformats.org/markup-compatibility/2006" xmlns:r="http://schemas.openxmlformats.org/officeDocument/2006/relationships" xmlns:w="http://schemas.openxmlformats.org/wordprocessingml/2006/main" xmlns:w14="http://schemas.microsoft.com/office/word/2010/wordml" xmlns:w15="http://schemas.microsoft.com/office/word/2012/wordml" xmlns:w16cex="http://schemas.microsoft.com/office/word/2018/wordml/cex" xmlns:w16cid="http://schemas.microsoft.com/office/word/2016/wordml/cid" xmlns:w16="http://schemas.microsoft.com/office/word/2018/wordml" xmlns:w16du="http://schemas.microsoft.com/office/word/2023/wordml/word16du" xmlns:w16sdtdh="http://schemas.microsoft.com/office/word/2020/wordml/sdtdatahash" xmlns:w16se="http://schemas.microsoft.com/office/word/2015/wordml/symex" mc:Ignorable="w14 w15 w16se w16cid w16 w16cex w16sdtdh w16du">
+<w:styles xmlns:mc="http://schemas.openxmlformats.org/markup-compatibility/2006" xmlns:r="http://schemas.openxmlformats.org/officeDocument/2006/relationships" xmlns:w="http://schemas.openxmlformats.org/wordprocessingml/2006/main" xmlns:w14="http://schemas.microsoft.com/office/word/2010/wordml" mc:Ignorable="w14">
   <w:docDefaults>
     <w:rPrDefault>
       <w:rPr>
@@ -2922,383 +3739,144 @@
       </w:pPr>
     </w:pPrDefault>
   </w:docDefaults>
-  <w:latentStyles w:defLockedState="0" w:defUIPriority="99" w:defSemiHidden="0" w:defUnhideWhenUsed="0" w:defQFormat="0" w:count="376">
-    <w:lsdException w:name="Normal" w:uiPriority="0" w:qFormat="1"/>
-    <w:lsdException w:name="heading 1" w:uiPriority="9" w:qFormat="1"/>
-    <w:lsdException w:name="heading 2" w:semiHidden="1" w:uiPriority="9" w:unhideWhenUsed="1" w:qFormat="1"/>
-    <w:lsdException w:name="heading 3" w:semiHidden="1" w:uiPriority="9" w:unhideWhenUsed="1" w:qFormat="1"/>
-    <w:lsdException w:name="heading 4" w:semiHidden="1" w:uiPriority="9" w:unhideWhenUsed="1" w:qFormat="1"/>
-    <w:lsdException w:name="heading 5" w:semiHidden="1" w:uiPriority="9" w:unhideWhenUsed="1" w:qFormat="1"/>
-    <w:lsdException w:name="heading 6" w:semiHidden="1" w:uiPriority="9" w:unhideWhenUsed="1" w:qFormat="1"/>
-    <w:lsdException w:name="heading 7" w:semiHidden="1" w:uiPriority="9" w:unhideWhenUsed="1" w:qFormat="1"/>
-    <w:lsdException w:name="heading 8" w:semiHidden="1" w:uiPriority="9" w:unhideWhenUsed="1" w:qFormat="1"/>
-    <w:lsdException w:name="heading 9" w:semiHidden="1" w:uiPriority="9" w:unhideWhenUsed="1" w:qFormat="1"/>
-    <w:lsdException w:name="index 1" w:semiHidden="1" w:unhideWhenUsed="1"/>
-    <w:lsdException w:name="index 2" w:semiHidden="1" w:unhideWhenUsed="1"/>
-    <w:lsdException w:name="index 3" w:semiHidden="1" w:unhideWhenUsed="1"/>
-    <w:lsdException w:name="index 4" w:semiHidden="1" w:unhideWhenUsed="1"/>
-    <w:lsdException w:name="index 5" w:semiHidden="1" w:unhideWhenUsed="1"/>
-    <w:lsdException w:name="index 6" w:semiHidden="1" w:unhideWhenUsed="1"/>
-    <w:lsdException w:name="index 7" w:semiHidden="1" w:unhideWhenUsed="1"/>
-    <w:lsdException w:name="index 8" w:semiHidden="1" w:unhideWhenUsed="1"/>
-    <w:lsdException w:name="index 9" w:semiHidden="1" w:unhideWhenUsed="1"/>
-    <w:lsdException w:name="toc 1" w:semiHidden="1" w:uiPriority="39" w:unhideWhenUsed="1"/>
-    <w:lsdException w:name="toc 2" w:semiHidden="1" w:uiPriority="39" w:unhideWhenUsed="1"/>
-    <w:lsdException w:name="toc 3" w:semiHidden="1" w:uiPriority="39" w:unhideWhenUsed="1"/>
-    <w:lsdException w:name="toc 4" w:semiHidden="1" w:uiPriority="39" w:unhideWhenUsed="1"/>
-    <w:lsdException w:name="toc 5" w:semiHidden="1" w:uiPriority="39" w:unhideWhenUsed="1"/>
-    <w:lsdException w:name="toc 6" w:semiHidden="1" w:uiPriority="39" w:unhideWhenUsed="1"/>
-    <w:lsdException w:name="toc 7" w:semiHidden="1" w:uiPriority="39" w:unhideWhenUsed="1"/>
-    <w:lsdException w:name="toc 8" w:semiHidden="1" w:uiPriority="39" w:unhideWhenUsed="1"/>
-    <w:lsdException w:name="toc 9" w:semiHidden="1" w:uiPriority="39" w:unhideWhenUsed="1"/>
-    <w:lsdException w:name="Normal Indent" w:semiHidden="1" w:unhideWhenUsed="1"/>
-    <w:lsdException w:name="footnote text" w:semiHidden="1" w:unhideWhenUsed="1"/>
-    <w:lsdException w:name="annotation text" w:semiHidden="1" w:unhideWhenUsed="1"/>
-    <w:lsdException w:name="header" w:semiHidden="1" w:unhideWhenUsed="1"/>
-    <w:lsdException w:name="footer" w:semiHidden="1" w:unhideWhenUsed="1"/>
-    <w:lsdException w:name="index heading" w:semiHidden="1" w:unhideWhenUsed="1"/>
-    <w:lsdException w:name="caption" w:semiHidden="1" w:uiPriority="35" w:unhideWhenUsed="1" w:qFormat="1"/>
-    <w:lsdException w:name="table of figures" w:semiHidden="1" w:unhideWhenUsed="1"/>
-    <w:lsdException w:name="envelope address" w:semiHidden="1" w:unhideWhenUsed="1"/>
-    <w:lsdException w:name="envelope return" w:semiHidden="1" w:unhideWhenUsed="1"/>
-    <w:lsdException w:name="footnote reference" w:semiHidden="1" w:unhideWhenUsed="1"/>
-    <w:lsdException w:name="annotation reference" w:semiHidden="1" w:unhideWhenUsed="1"/>
-    <w:lsdException w:name="line number" w:semiHidden="1" w:unhideWhenUsed="1"/>
-    <w:lsdException w:name="page number" w:semiHidden="1" w:unhideWhenUsed="1"/>
-    <w:lsdException w:name="endnote reference" w:semiHidden="1" w:unhideWhenUsed="1"/>
-    <w:lsdException w:name="endnote text" w:semiHidden="1" w:unhideWhenUsed="1"/>
-    <w:lsdException w:name="table of authorities" w:semiHidden="1" w:unhideWhenUsed="1"/>
-    <w:lsdException w:name="macro" w:semiHidden="1" w:unhideWhenUsed="1"/>
-    <w:lsdException w:name="toa heading" w:semiHidden="1" w:unhideWhenUsed="1"/>
-    <w:lsdException w:name="List" w:semiHidden="1" w:unhideWhenUsed="1"/>
-    <w:lsdException w:name="List Bullet" w:semiHidden="1" w:unhideWhenUsed="1"/>
-    <w:lsdException w:name="List Number" w:semiHidden="1" w:unhideWhenUsed="1"/>
-    <w:lsdException w:name="List 2" w:semiHidden="1" w:unhideWhenUsed="1"/>
-    <w:lsdException w:name="List 3" w:semiHidden="1" w:unhideWhenUsed="1"/>
-    <w:lsdException w:name="List 4" w:semiHidden="1" w:unhideWhenUsed="1"/>
-    <w:lsdException w:name="List 5" w:semiHidden="1" w:unhideWhenUsed="1"/>
-    <w:lsdException w:name="List Bullet 2" w:semiHidden="1" w:unhideWhenUsed="1"/>
-    <w:lsdException w:name="List Bullet 3" w:semiHidden="1" w:unhideWhenUsed="1"/>
-    <w:lsdException w:name="List Bullet 4" w:semiHidden="1" w:unhideWhenUsed="1"/>
-    <w:lsdException w:name="List Bullet 5" w:semiHidden="1" w:unhideWhenUsed="1"/>
-    <w:lsdException w:name="List Number 2" w:semiHidden="1" w:unhideWhenUsed="1"/>
-    <w:lsdException w:name="List Number 3" w:semiHidden="1" w:unhideWhenUsed="1"/>
-    <w:lsdException w:name="List Number 4" w:semiHidden="1" w:unhideWhenUsed="1"/>
-    <w:lsdException w:name="List Number 5" w:semiHidden="1" w:unhideWhenUsed="1"/>
-    <w:lsdException w:name="Title" w:uiPriority="10" w:qFormat="1"/>
-    <w:lsdException w:name="Closing" w:semiHidden="1" w:unhideWhenUsed="1"/>
-    <w:lsdException w:name="Signature" w:semiHidden="1" w:unhideWhenUsed="1"/>
-    <w:lsdException w:name="Default Paragraph Font" w:semiHidden="1" w:uiPriority="1" w:unhideWhenUsed="1"/>
-    <w:lsdException w:name="Body Text" w:semiHidden="1" w:unhideWhenUsed="1"/>
-    <w:lsdException w:name="Body Text Indent" w:semiHidden="1" w:unhideWhenUsed="1"/>
-    <w:lsdException w:name="List Continue" w:semiHidden="1" w:unhideWhenUsed="1"/>
-    <w:lsdException w:name="List Continue 2" w:semiHidden="1" w:unhideWhenUsed="1"/>
-    <w:lsdException w:name="List Continue 3" w:semiHidden="1" w:unhideWhenUsed="1"/>
-    <w:lsdException w:name="List Continue 4" w:semiHidden="1" w:unhideWhenUsed="1"/>
-    <w:lsdException w:name="List Continue 5" w:semiHidden="1" w:unhideWhenUsed="1"/>
-    <w:lsdException w:name="Message Header" w:semiHidden="1" w:unhideWhenUsed="1"/>
-    <w:lsdException w:name="Subtitle" w:uiPriority="11" w:qFormat="1"/>
-    <w:lsdException w:name="Salutation" w:semiHidden="1" w:unhideWhenUsed="1"/>
-    <w:lsdException w:name="Date" w:semiHidden="1" w:unhideWhenUsed="1"/>
-    <w:lsdException w:name="Body Text First Indent" w:semiHidden="1" w:unhideWhenUsed="1"/>
-    <w:lsdException w:name="Body Text First Indent 2" w:semiHidden="1" w:unhideWhenUsed="1"/>
-    <w:lsdException w:name="Note Heading" w:semiHidden="1" w:unhideWhenUsed="1"/>
-    <w:lsdException w:name="Body Text 2" w:semiHidden="1" w:unhideWhenUsed="1"/>
-    <w:lsdException w:name="Body Text 3" w:semiHidden="1" w:unhideWhenUsed="1"/>
-    <w:lsdException w:name="Body Text Indent 2" w:semiHidden="1" w:unhideWhenUsed="1"/>
-    <w:lsdException w:name="Body Text Indent 3" w:semiHidden="1" w:unhideWhenUsed="1"/>
-    <w:lsdException w:name="Block Text" w:semiHidden="1" w:unhideWhenUsed="1"/>
-    <w:lsdException w:name="Hyperlink" w:semiHidden="1" w:unhideWhenUsed="1"/>
-    <w:lsdException w:name="FollowedHyperlink" w:semiHidden="1" w:unhideWhenUsed="1"/>
-    <w:lsdException w:name="Strong" w:uiPriority="22" w:qFormat="1"/>
-    <w:lsdException w:name="Emphasis" w:uiPriority="20" w:qFormat="1"/>
-    <w:lsdException w:name="Document Map" w:semiHidden="1" w:unhideWhenUsed="1"/>
-    <w:lsdException w:name="Plain Text" w:semiHidden="1" w:unhideWhenUsed="1"/>
-    <w:lsdException w:name="E-mail Signature" w:semiHidden="1" w:unhideWhenUsed="1"/>
-    <w:lsdException w:name="HTML Top of Form" w:semiHidden="1" w:unhideWhenUsed="1"/>
-    <w:lsdException w:name="HTML Bottom of Form" w:semiHidden="1" w:unhideWhenUsed="1"/>
-    <w:lsdException w:name="Normal (Web)" w:semiHidden="1" w:unhideWhenUsed="1"/>
-    <w:lsdException w:name="HTML Acronym" w:semiHidden="1" w:unhideWhenUsed="1"/>
-    <w:lsdException w:name="HTML Address" w:semiHidden="1" w:unhideWhenUsed="1"/>
-    <w:lsdException w:name="HTML Cite" w:semiHidden="1" w:unhideWhenUsed="1"/>
-    <w:lsdException w:name="HTML Code" w:semiHidden="1" w:unhideWhenUsed="1"/>
-    <w:lsdException w:name="HTML Definition" w:semiHidden="1" w:unhideWhenUsed="1"/>
-    <w:lsdException w:name="HTML Keyboard" w:semiHidden="1" w:unhideWhenUsed="1"/>
-    <w:lsdException w:name="HTML Preformatted" w:semiHidden="1" w:unhideWhenUsed="1"/>
-    <w:lsdException w:name="HTML Sample" w:semiHidden="1" w:unhideWhenUsed="1"/>
-    <w:lsdException w:name="HTML Typewriter" w:semiHidden="1" w:unhideWhenUsed="1"/>
-    <w:lsdException w:name="HTML Variable" w:semiHidden="1" w:unhideWhenUsed="1"/>
-    <w:lsdException w:name="Normal Table" w:semiHidden="1" w:unhideWhenUsed="1"/>
-    <w:lsdException w:name="annotation subject" w:semiHidden="1" w:unhideWhenUsed="1"/>
-    <w:lsdException w:name="No List" w:semiHidden="1" w:unhideWhenUsed="1"/>
-    <w:lsdException w:name="Outline List 1" w:semiHidden="1" w:unhideWhenUsed="1"/>
-    <w:lsdException w:name="Outline List 2" w:semiHidden="1" w:unhideWhenUsed="1"/>
-    <w:lsdException w:name="Outline List 3" w:semiHidden="1" w:unhideWhenUsed="1"/>
-    <w:lsdException w:name="Table Simple 1" w:semiHidden="1" w:unhideWhenUsed="1"/>
-    <w:lsdException w:name="Table Simple 2" w:semiHidden="1" w:unhideWhenUsed="1"/>
-    <w:lsdException w:name="Table Simple 3" w:semiHidden="1" w:unhideWhenUsed="1"/>
-    <w:lsdException w:name="Table Classic 1" w:semiHidden="1" w:unhideWhenUsed="1"/>
-    <w:lsdException w:name="Table Classic 2" w:semiHidden="1" w:unhideWhenUsed="1"/>
-    <w:lsdException w:name="Table Classic 3" w:semiHidden="1" w:unhideWhenUsed="1"/>
-    <w:lsdException w:name="Table Classic 4" w:semiHidden="1" w:unhideWhenUsed="1"/>
-    <w:lsdException w:name="Table Colorful 1" w:semiHidden="1" w:unhideWhenUsed="1"/>
-    <w:lsdException w:name="Table Colorful 2" w:semiHidden="1" w:unhideWhenUsed="1"/>
-    <w:lsdException w:name="Table Colorful 3" w:semiHidden="1" w:unhideWhenUsed="1"/>
-    <w:lsdException w:name="Table Columns 1" w:semiHidden="1" w:unhideWhenUsed="1"/>
-    <w:lsdException w:name="Table Columns 2" w:semiHidden="1" w:unhideWhenUsed="1"/>
-    <w:lsdException w:name="Table Columns 3" w:semiHidden="1" w:unhideWhenUsed="1"/>
-    <w:lsdException w:name="Table Columns 4" w:semiHidden="1" w:unhideWhenUsed="1"/>
-    <w:lsdException w:name="Table Columns 5" w:semiHidden="1" w:unhideWhenUsed="1"/>
-    <w:lsdException w:name="Table Grid 1" w:semiHidden="1" w:unhideWhenUsed="1"/>
-    <w:lsdException w:name="Table Grid 2" w:semiHidden="1" w:unhideWhenUsed="1"/>
-    <w:lsdException w:name="Table Grid 3" w:semiHidden="1" w:unhideWhenUsed="1"/>
-    <w:lsdException w:name="Table Grid 4" w:semiHidden="1" w:unhideWhenUsed="1"/>
-    <w:lsdException w:name="Table Grid 5" w:semiHidden="1" w:unhideWhenUsed="1"/>
-    <w:lsdException w:name="Table Grid 6" w:semiHidden="1" w:unhideWhenUsed="1"/>
-    <w:lsdException w:name="Table Grid 7" w:semiHidden="1" w:unhideWhenUsed="1"/>
-    <w:lsdException w:name="Table Grid 8" w:semiHidden="1" w:unhideWhenUsed="1"/>
-    <w:lsdException w:name="Table List 1" w:semiHidden="1" w:unhideWhenUsed="1"/>
-    <w:lsdException w:name="Table List 2" w:semiHidden="1" w:unhideWhenUsed="1"/>
-    <w:lsdException w:name="Table List 3" w:semiHidden="1" w:unhideWhenUsed="1"/>
-    <w:lsdException w:name="Table List 4" w:semiHidden="1" w:unhideWhenUsed="1"/>
-    <w:lsdException w:name="Table List 5" w:semiHidden="1" w:unhideWhenUsed="1"/>
-    <w:lsdException w:name="Table List 6" w:semiHidden="1" w:unhideWhenUsed="1"/>
-    <w:lsdException w:name="Table List 7" w:semiHidden="1" w:unhideWhenUsed="1"/>
-    <w:lsdException w:name="Table List 8" w:semiHidden="1" w:unhideWhenUsed="1"/>
-    <w:lsdException w:name="Table 3D effects 1" w:semiHidden="1" w:unhideWhenUsed="1"/>
-    <w:lsdException w:name="Table 3D effects 2" w:semiHidden="1" w:unhideWhenUsed="1"/>
-    <w:lsdException w:name="Table 3D effects 3" w:semiHidden="1" w:unhideWhenUsed="1"/>
-    <w:lsdException w:name="Table Contemporary" w:semiHidden="1" w:unhideWhenUsed="1"/>
-    <w:lsdException w:name="Table Elegant" w:semiHidden="1" w:unhideWhenUsed="1"/>
-    <w:lsdException w:name="Table Professional" w:semiHidden="1" w:unhideWhenUsed="1"/>
-    <w:lsdException w:name="Table Subtle 1" w:semiHidden="1" w:unhideWhenUsed="1"/>
-    <w:lsdException w:name="Table Subtle 2" w:semiHidden="1" w:unhideWhenUsed="1"/>
-    <w:lsdException w:name="Table Web 1" w:semiHidden="1" w:unhideWhenUsed="1"/>
-    <w:lsdException w:name="Table Web 2" w:semiHidden="1" w:unhideWhenUsed="1"/>
-    <w:lsdException w:name="Table Web 3" w:semiHidden="1" w:unhideWhenUsed="1"/>
-    <w:lsdException w:name="Balloon Text" w:semiHidden="1" w:unhideWhenUsed="1"/>
-    <w:lsdException w:name="Table Grid" w:uiPriority="59"/>
-    <w:lsdException w:name="Table Theme" w:semiHidden="1" w:unhideWhenUsed="1"/>
-    <w:lsdException w:name="Placeholder Text" w:semiHidden="1"/>
-    <w:lsdException w:name="No Spacing" w:uiPriority="1" w:qFormat="1"/>
-    <w:lsdException w:name="Light Shading" w:uiPriority="60"/>
-    <w:lsdException w:name="Light List" w:uiPriority="61"/>
-    <w:lsdException w:name="Light Grid" w:uiPriority="62"/>
-    <w:lsdException w:name="Medium Shading 1" w:uiPriority="63"/>
-    <w:lsdException w:name="Medium Shading 2" w:uiPriority="64"/>
-    <w:lsdException w:name="Medium List 1" w:uiPriority="65"/>
-    <w:lsdException w:name="Medium List 2" w:uiPriority="66"/>
-    <w:lsdException w:name="Medium Grid 1" w:uiPriority="67"/>
-    <w:lsdException w:name="Medium Grid 2" w:uiPriority="68"/>
-    <w:lsdException w:name="Medium Grid 3" w:uiPriority="69"/>
-    <w:lsdException w:name="Dark List" w:uiPriority="70"/>
-    <w:lsdException w:name="Colorful Shading" w:uiPriority="71"/>
-    <w:lsdException w:name="Colorful List" w:uiPriority="72"/>
-    <w:lsdException w:name="Colorful Grid" w:uiPriority="73"/>
-    <w:lsdException w:name="Light Shading Accent 1" w:uiPriority="60"/>
-    <w:lsdException w:name="Light List Accent 1" w:uiPriority="61"/>
-    <w:lsdException w:name="Light Grid Accent 1" w:uiPriority="62"/>
-    <w:lsdException w:name="Medium Shading 1 Accent 1" w:uiPriority="63"/>
-    <w:lsdException w:name="Medium Shading 2 Accent 1" w:uiPriority="64"/>
-    <w:lsdException w:name="Medium List 1 Accent 1" w:uiPriority="65"/>
-    <w:lsdException w:name="Revision" w:semiHidden="1"/>
-    <w:lsdException w:name="List Paragraph" w:uiPriority="34" w:qFormat="1"/>
-    <w:lsdException w:name="Quote" w:uiPriority="29" w:qFormat="1"/>
-    <w:lsdException w:name="Intense Quote" w:uiPriority="30" w:qFormat="1"/>
-    <w:lsdException w:name="Medium List 2 Accent 1" w:uiPriority="66"/>
-    <w:lsdException w:name="Medium Grid 1 Accent 1" w:uiPriority="67"/>
-    <w:lsdException w:name="Medium Grid 2 Accent 1" w:uiPriority="68"/>
-    <w:lsdException w:name="Medium Grid 3 Accent 1" w:uiPriority="69"/>
-    <w:lsdException w:name="Dark List Accent 1" w:uiPriority="70"/>
-    <w:lsdException w:name="Colorful Shading Accent 1" w:uiPriority="71"/>
-    <w:lsdException w:name="Colorful List Accent 1" w:uiPriority="72"/>
-    <w:lsdException w:name="Colorful Grid Accent 1" w:uiPriority="73"/>
-    <w:lsdException w:name="Light Shading Accent 2" w:uiPriority="60"/>
-    <w:lsdException w:name="Light List Accent 2" w:uiPriority="61"/>
-    <w:lsdException w:name="Light Grid Accent 2" w:uiPriority="62"/>
-    <w:lsdException w:name="Medium Shading 1 Accent 2" w:uiPriority="63"/>
-    <w:lsdException w:name="Medium Shading 2 Accent 2" w:uiPriority="64"/>
-    <w:lsdException w:name="Medium List 1 Accent 2" w:uiPriority="65"/>
-    <w:lsdException w:name="Medium List 2 Accent 2" w:uiPriority="66"/>
-    <w:lsdException w:name="Medium Grid 1 Accent 2" w:uiPriority="67"/>
-    <w:lsdException w:name="Medium Grid 2 Accent 2" w:uiPriority="68"/>
-    <w:lsdException w:name="Medium Grid 3 Accent 2" w:uiPriority="69"/>
-    <w:lsdException w:name="Dark List Accent 2" w:uiPriority="70"/>
-    <w:lsdException w:name="Colorful Shading Accent 2" w:uiPriority="71"/>
-    <w:lsdException w:name="Colorful List Accent 2" w:uiPriority="72"/>
-    <w:lsdException w:name="Colorful Grid Accent 2" w:uiPriority="73"/>
-    <w:lsdException w:name="Light Shading Accent 3" w:uiPriority="60"/>
-    <w:lsdException w:name="Light List Accent 3" w:uiPriority="61"/>
-    <w:lsdException w:name="Light Grid Accent 3" w:uiPriority="62"/>
-    <w:lsdException w:name="Medium Shading 1 Accent 3" w:uiPriority="63"/>
-    <w:lsdException w:name="Medium Shading 2 Accent 3" w:uiPriority="64"/>
-    <w:lsdException w:name="Medium List 1 Accent 3" w:uiPriority="65"/>
-    <w:lsdException w:name="Medium List 2 Accent 3" w:uiPriority="66"/>
-    <w:lsdException w:name="Medium Grid 1 Accent 3" w:uiPriority="67"/>
-    <w:lsdException w:name="Medium Grid 2 Accent 3" w:uiPriority="68"/>
-    <w:lsdException w:name="Medium Grid 3 Accent 3" w:uiPriority="69"/>
-    <w:lsdException w:name="Dark List Accent 3" w:uiPriority="70"/>
-    <w:lsdException w:name="Colorful Shading Accent 3" w:uiPriority="71"/>
-    <w:lsdException w:name="Colorful List Accent 3" w:uiPriority="72"/>
-    <w:lsdException w:name="Colorful Grid Accent 3" w:uiPriority="73"/>
-    <w:lsdException w:name="Light Shading Accent 4" w:uiPriority="60"/>
-    <w:lsdException w:name="Light List Accent 4" w:uiPriority="61"/>
-    <w:lsdException w:name="Light Grid Accent 4" w:uiPriority="62"/>
-    <w:lsdException w:name="Medium Shading 1 Accent 4" w:uiPriority="63"/>
-    <w:lsdException w:name="Medium Shading 2 Accent 4" w:uiPriority="64"/>
-    <w:lsdException w:name="Medium List 1 Accent 4" w:uiPriority="65"/>
-    <w:lsdException w:name="Medium List 2 Accent 4" w:uiPriority="66"/>
-    <w:lsdException w:name="Medium Grid 1 Accent 4" w:uiPriority="67"/>
-    <w:lsdException w:name="Medium Grid 2 Accent 4" w:uiPriority="68"/>
-    <w:lsdException w:name="Medium Grid 3 Accent 4" w:uiPriority="69"/>
-    <w:lsdException w:name="Dark List Accent 4" w:uiPriority="70"/>
-    <w:lsdException w:name="Colorful Shading Accent 4" w:uiPriority="71"/>
-    <w:lsdException w:name="Colorful List Accent 4" w:uiPriority="72"/>
-    <w:lsdException w:name="Colorful Grid Accent 4" w:uiPriority="73"/>
-    <w:lsdException w:name="Light Shading Accent 5" w:uiPriority="60"/>
-    <w:lsdException w:name="Light List Accent 5" w:uiPriority="61"/>
-    <w:lsdException w:name="Light Grid Accent 5" w:uiPriority="62"/>
-    <w:lsdException w:name="Medium Shading 1 Accent 5" w:uiPriority="63"/>
-    <w:lsdException w:name="Medium Shading 2 Accent 5" w:uiPriority="64"/>
-    <w:lsdException w:name="Medium List 1 Accent 5" w:uiPriority="65"/>
-    <w:lsdException w:name="Medium List 2 Accent 5" w:uiPriority="66"/>
-    <w:lsdException w:name="Medium Grid 1 Accent 5" w:uiPriority="67"/>
-    <w:lsdException w:name="Medium Grid 2 Accent 5" w:uiPriority="68"/>
-    <w:lsdException w:name="Medium Grid 3 Accent 5" w:uiPriority="69"/>
-    <w:lsdException w:name="Dark List Accent 5" w:uiPriority="70"/>
-    <w:lsdException w:name="Colorful Shading Accent 5" w:uiPriority="71"/>
-    <w:lsdException w:name="Colorful List Accent 5" w:uiPriority="72"/>
-    <w:lsdException w:name="Colorful Grid Accent 5" w:uiPriority="73"/>
-    <w:lsdException w:name="Light Shading Accent 6" w:uiPriority="60"/>
-    <w:lsdException w:name="Light List Accent 6" w:uiPriority="61"/>
-    <w:lsdException w:name="Light Grid Accent 6" w:uiPriority="62"/>
-    <w:lsdException w:name="Medium Shading 1 Accent 6" w:uiPriority="63"/>
-    <w:lsdException w:name="Medium Shading 2 Accent 6" w:uiPriority="64"/>
-    <w:lsdException w:name="Medium List 1 Accent 6" w:uiPriority="65"/>
-    <w:lsdException w:name="Medium List 2 Accent 6" w:uiPriority="66"/>
-    <w:lsdException w:name="Medium Grid 1 Accent 6" w:uiPriority="67"/>
-    <w:lsdException w:name="Medium Grid 2 Accent 6" w:uiPriority="68"/>
-    <w:lsdException w:name="Medium Grid 3 Accent 6" w:uiPriority="69"/>
-    <w:lsdException w:name="Dark List Accent 6" w:uiPriority="70"/>
-    <w:lsdException w:name="Colorful Shading Accent 6" w:uiPriority="71"/>
-    <w:lsdException w:name="Colorful List Accent 6" w:uiPriority="72"/>
-    <w:lsdException w:name="Colorful Grid Accent 6" w:uiPriority="73"/>
-    <w:lsdException w:name="Subtle Emphasis" w:uiPriority="19" w:qFormat="1"/>
-    <w:lsdException w:name="Intense Emphasis" w:uiPriority="21" w:qFormat="1"/>
-    <w:lsdException w:name="Subtle Reference" w:uiPriority="31" w:qFormat="1"/>
-    <w:lsdException w:name="Intense Reference" w:uiPriority="32" w:qFormat="1"/>
-    <w:lsdException w:name="Book Title" w:uiPriority="33" w:qFormat="1"/>
-    <w:lsdException w:name="Bibliography" w:semiHidden="1" w:uiPriority="37" w:unhideWhenUsed="1"/>
-    <w:lsdException w:name="TOC Heading" w:semiHidden="1" w:uiPriority="39" w:unhideWhenUsed="1" w:qFormat="1"/>
-    <w:lsdException w:name="Plain Table 1" w:uiPriority="41"/>
-    <w:lsdException w:name="Plain Table 2" w:uiPriority="42"/>
-    <w:lsdException w:name="Plain Table 3" w:uiPriority="43"/>
-    <w:lsdException w:name="Plain Table 4" w:uiPriority="44"/>
-    <w:lsdException w:name="Plain Table 5" w:uiPriority="45"/>
-    <w:lsdException w:name="Grid Table Light" w:uiPriority="40"/>
-    <w:lsdException w:name="Grid Table 1 Light" w:uiPriority="46"/>
-    <w:lsdException w:name="Grid Table 2" w:uiPriority="47"/>
-    <w:lsdException w:name="Grid Table 3" w:uiPriority="48"/>
-    <w:lsdException w:name="Grid Table 4" w:uiPriority="49"/>
-    <w:lsdException w:name="Grid Table 5 Dark" w:uiPriority="50"/>
-    <w:lsdException w:name="Grid Table 6 Colorful" w:uiPriority="51"/>
-    <w:lsdException w:name="Grid Table 7 Colorful" w:uiPriority="52"/>
-    <w:lsdException w:name="Grid Table 1 Light Accent 1" w:uiPriority="46"/>
-    <w:lsdException w:name="Grid Table 2 Accent 1" w:uiPriority="47"/>
-    <w:lsdException w:name="Grid Table 3 Accent 1" w:uiPriority="48"/>
-    <w:lsdException w:name="Grid Table 4 Accent 1" w:uiPriority="49"/>
-    <w:lsdException w:name="Grid Table 5 Dark Accent 1" w:uiPriority="50"/>
-    <w:lsdException w:name="Grid Table 6 Colorful Accent 1" w:uiPriority="51"/>
-    <w:lsdException w:name="Grid Table 7 Colorful Accent 1" w:uiPriority="52"/>
-    <w:lsdException w:name="Grid Table 1 Light Accent 2" w:uiPriority="46"/>
-    <w:lsdException w:name="Grid Table 2 Accent 2" w:uiPriority="47"/>
-    <w:lsdException w:name="Grid Table 3 Accent 2" w:uiPriority="48"/>
-    <w:lsdException w:name="Grid Table 4 Accent 2" w:uiPriority="49"/>
-    <w:lsdException w:name="Grid Table 5 Dark Accent 2" w:uiPriority="50"/>
-    <w:lsdException w:name="Grid Table 6 Colorful Accent 2" w:uiPriority="51"/>
-    <w:lsdException w:name="Grid Table 7 Colorful Accent 2" w:uiPriority="52"/>
-    <w:lsdException w:name="Grid Table 1 Light Accent 3" w:uiPriority="46"/>
-    <w:lsdException w:name="Grid Table 2 Accent 3" w:uiPriority="47"/>
-    <w:lsdException w:name="Grid Table 3 Accent 3" w:uiPriority="48"/>
-    <w:lsdException w:name="Grid Table 4 Accent 3" w:uiPriority="49"/>
-    <w:lsdException w:name="Grid Table 5 Dark Accent 3" w:uiPriority="50"/>
-    <w:lsdException w:name="Grid Table 6 Colorful Accent 3" w:uiPriority="51"/>
-    <w:lsdException w:name="Grid Table 7 Colorful Accent 3" w:uiPriority="52"/>
-    <w:lsdException w:name="Grid Table 1 Light Accent 4" w:uiPriority="46"/>
-    <w:lsdException w:name="Grid Table 2 Accent 4" w:uiPriority="47"/>
-    <w:lsdException w:name="Grid Table 3 Accent 4" w:uiPriority="48"/>
-    <w:lsdException w:name="Grid Table 4 Accent 4" w:uiPriority="49"/>
-    <w:lsdException w:name="Grid Table 5 Dark Accent 4" w:uiPriority="50"/>
-    <w:lsdException w:name="Grid Table 6 Colorful Accent 4" w:uiPriority="51"/>
-    <w:lsdException w:name="Grid Table 7 Colorful Accent 4" w:uiPriority="52"/>
-    <w:lsdException w:name="Grid Table 1 Light Accent 5" w:uiPriority="46"/>
-    <w:lsdException w:name="Grid Table 2 Accent 5" w:uiPriority="47"/>
-    <w:lsdException w:name="Grid Table 3 Accent 5" w:uiPriority="48"/>
-    <w:lsdException w:name="Grid Table 4 Accent 5" w:uiPriority="49"/>
-    <w:lsdException w:name="Grid Table 5 Dark Accent 5" w:uiPriority="50"/>
-    <w:lsdException w:name="Grid Table 6 Colorful Accent 5" w:uiPriority="51"/>
-    <w:lsdException w:name="Grid Table 7 Colorful Accent 5" w:uiPriority="52"/>
-    <w:lsdException w:name="Grid Table 1 Light Accent 6" w:uiPriority="46"/>
-    <w:lsdException w:name="Grid Table 2 Accent 6" w:uiPriority="47"/>
-    <w:lsdException w:name="Grid Table 3 Accent 6" w:uiPriority="48"/>
-    <w:lsdException w:name="Grid Table 4 Accent 6" w:uiPriority="49"/>
-    <w:lsdException w:name="Grid Table 5 Dark Accent 6" w:uiPriority="50"/>
-    <w:lsdException w:name="Grid Table 6 Colorful Accent 6" w:uiPriority="51"/>
-    <w:lsdException w:name="Grid Table 7 Colorful Accent 6" w:uiPriority="52"/>
-    <w:lsdException w:name="List Table 1 Light" w:uiPriority="46"/>
-    <w:lsdException w:name="List Table 2" w:uiPriority="47"/>
-    <w:lsdException w:name="List Table 3" w:uiPriority="48"/>
-    <w:lsdException w:name="List Table 4" w:uiPriority="49"/>
-    <w:lsdException w:name="List Table 5 Dark" w:uiPriority="50"/>
-    <w:lsdException w:name="List Table 6 Colorful" w:uiPriority="51"/>
-    <w:lsdException w:name="List Table 7 Colorful" w:uiPriority="52"/>
-    <w:lsdException w:name="List Table 1 Light Accent 1" w:uiPriority="46"/>
-    <w:lsdException w:name="List Table 2 Accent 1" w:uiPriority="47"/>
-    <w:lsdException w:name="List Table 3 Accent 1" w:uiPriority="48"/>
-    <w:lsdException w:name="List Table 4 Accent 1" w:uiPriority="49"/>
-    <w:lsdException w:name="List Table 5 Dark Accent 1" w:uiPriority="50"/>
-    <w:lsdException w:name="List Table 6 Colorful Accent 1" w:uiPriority="51"/>
-    <w:lsdException w:name="List Table 7 Colorful Accent 1" w:uiPriority="52"/>
-    <w:lsdException w:name="List Table 1 Light Accent 2" w:uiPriority="46"/>
-    <w:lsdException w:name="List Table 2 Accent 2" w:uiPriority="47"/>
-    <w:lsdException w:name="List Table 3 Accent 2" w:uiPriority="48"/>
-    <w:lsdException w:name="List Table 4 Accent 2" w:uiPriority="49"/>
-    <w:lsdException w:name="List Table 5 Dark Accent 2" w:uiPriority="50"/>
-    <w:lsdException w:name="List Table 6 Colorful Accent 2" w:uiPriority="51"/>
-    <w:lsdException w:name="List Table 7 Colorful Accent 2" w:uiPriority="52"/>
-    <w:lsdException w:name="List Table 1 Light Accent 3" w:uiPriority="46"/>
-    <w:lsdException w:name="List Table 2 Accent 3" w:uiPriority="47"/>
-    <w:lsdException w:name="List Table 3 Accent 3" w:uiPriority="48"/>
-    <w:lsdException w:name="List Table 4 Accent 3" w:uiPriority="49"/>
-    <w:lsdException w:name="List Table 5 Dark Accent 3" w:uiPriority="50"/>
-    <w:lsdException w:name="List Table 6 Colorful Accent 3" w:uiPriority="51"/>
-    <w:lsdException w:name="List Table 7 Colorful Accent 3" w:uiPriority="52"/>
-    <w:lsdException w:name="List Table 1 Light Accent 4" w:uiPriority="46"/>
-    <w:lsdException w:name="List Table 2 Accent 4" w:uiPriority="47"/>
-    <w:lsdException w:name="List Table 3 Accent 4" w:uiPriority="48"/>
-    <w:lsdException w:name="List Table 4 Accent 4" w:uiPriority="49"/>
-    <w:lsdException w:name="List Table 5 Dark Accent 4" w:uiPriority="50"/>
-    <w:lsdException w:name="List Table 6 Colorful Accent 4" w:uiPriority="51"/>
-    <w:lsdException w:name="List Table 7 Colorful Accent 4" w:uiPriority="52"/>
-    <w:lsdException w:name="List Table 1 Light Accent 5" w:uiPriority="46"/>
-    <w:lsdException w:name="List Table 2 Accent 5" w:uiPriority="47"/>
-    <w:lsdException w:name="List Table 3 Accent 5" w:uiPriority="48"/>
-    <w:lsdException w:name="List Table 4 Accent 5" w:uiPriority="49"/>
-    <w:lsdException w:name="List Table 5 Dark Accent 5" w:uiPriority="50"/>
-    <w:lsdException w:name="List Table 6 Colorful Accent 5" w:uiPriority="51"/>
-    <w:lsdException w:name="List Table 7 Colorful Accent 5" w:uiPriority="52"/>
-    <w:lsdException w:name="List Table 1 Light Accent 6" w:uiPriority="46"/>
-    <w:lsdException w:name="List Table 2 Accent 6" w:uiPriority="47"/>
-    <w:lsdException w:name="List Table 3 Accent 6" w:uiPriority="48"/>
-    <w:lsdException w:name="List Table 4 Accent 6" w:uiPriority="49"/>
-    <w:lsdException w:name="List Table 5 Dark Accent 6" w:uiPriority="50"/>
-    <w:lsdException w:name="List Table 6 Colorful Accent 6" w:uiPriority="51"/>
-    <w:lsdException w:name="List Table 7 Colorful Accent 6" w:uiPriority="52"/>
-    <w:lsdException w:name="Mention" w:semiHidden="1" w:unhideWhenUsed="1"/>
-    <w:lsdException w:name="Smart Hyperlink" w:semiHidden="1" w:unhideWhenUsed="1"/>
-    <w:lsdException w:name="Hashtag" w:semiHidden="1" w:unhideWhenUsed="1"/>
-    <w:lsdException w:name="Unresolved Mention" w:semiHidden="1" w:unhideWhenUsed="1"/>
-    <w:lsdException w:name="Smart Link" w:semiHidden="1" w:unhideWhenUsed="1"/>
+  <w:latentStyles w:defLockedState="0" w:defUIPriority="99" w:defSemiHidden="1" w:defUnhideWhenUsed="1" w:defQFormat="0" w:count="267">
+    <w:lsdException w:name="Normal" w:semiHidden="0" w:uiPriority="0" w:unhideWhenUsed="0" w:qFormat="1"/>
+    <w:lsdException w:name="heading 1" w:semiHidden="0" w:uiPriority="9" w:unhideWhenUsed="0" w:qFormat="1"/>
+    <w:lsdException w:name="heading 2" w:uiPriority="9" w:qFormat="1"/>
+    <w:lsdException w:name="heading 3" w:uiPriority="9" w:qFormat="1"/>
+    <w:lsdException w:name="heading 4" w:uiPriority="9" w:qFormat="1"/>
+    <w:lsdException w:name="heading 5" w:uiPriority="9" w:qFormat="1"/>
+    <w:lsdException w:name="heading 6" w:uiPriority="9" w:qFormat="1"/>
+    <w:lsdException w:name="heading 7" w:uiPriority="9" w:qFormat="1"/>
+    <w:lsdException w:name="heading 8" w:uiPriority="9" w:qFormat="1"/>
+    <w:lsdException w:name="heading 9" w:uiPriority="9" w:qFormat="1"/>
+    <w:lsdException w:name="toc 1" w:uiPriority="39"/>
+    <w:lsdException w:name="toc 2" w:uiPriority="39"/>
+    <w:lsdException w:name="toc 3" w:uiPriority="39"/>
+    <w:lsdException w:name="toc 4" w:uiPriority="39"/>
+    <w:lsdException w:name="toc 5" w:uiPriority="39"/>
+    <w:lsdException w:name="toc 6" w:uiPriority="39"/>
+    <w:lsdException w:name="toc 7" w:uiPriority="39"/>
+    <w:lsdException w:name="toc 8" w:uiPriority="39"/>
+    <w:lsdException w:name="toc 9" w:uiPriority="39"/>
+    <w:lsdException w:name="caption" w:uiPriority="35" w:qFormat="1"/>
+    <w:lsdException w:name="Title" w:semiHidden="0" w:uiPriority="10" w:unhideWhenUsed="0" w:qFormat="1"/>
+    <w:lsdException w:name="Default Paragraph Font" w:uiPriority="1"/>
+    <w:lsdException w:name="Subtitle" w:semiHidden="0" w:uiPriority="11" w:unhideWhenUsed="0" w:qFormat="1"/>
+    <w:lsdException w:name="Strong" w:semiHidden="0" w:uiPriority="22" w:unhideWhenUsed="0" w:qFormat="1"/>
+    <w:lsdException w:name="Emphasis" w:semiHidden="0" w:uiPriority="20" w:unhideWhenUsed="0" w:qFormat="1"/>
+    <w:lsdException w:name="Table Grid" w:semiHidden="0" w:uiPriority="59" w:unhideWhenUsed="0"/>
+    <w:lsdException w:name="Placeholder Text" w:unhideWhenUsed="0"/>
+    <w:lsdException w:name="No Spacing" w:semiHidden="0" w:uiPriority="1" w:unhideWhenUsed="0" w:qFormat="1"/>
+    <w:lsdException w:name="Light Shading" w:semiHidden="0" w:uiPriority="60" w:unhideWhenUsed="0"/>
+    <w:lsdException w:name="Light List" w:semiHidden="0" w:uiPriority="61" w:unhideWhenUsed="0"/>
+    <w:lsdException w:name="Light Grid" w:semiHidden="0" w:uiPriority="62" w:unhideWhenUsed="0"/>
+    <w:lsdException w:name="Medium Shading 1" w:semiHidden="0" w:uiPriority="63" w:unhideWhenUsed="0"/>
+    <w:lsdException w:name="Medium Shading 2" w:semiHidden="0" w:uiPriority="64" w:unhideWhenUsed="0"/>
+    <w:lsdException w:name="Medium List 1" w:semiHidden="0" w:uiPriority="65" w:unhideWhenUsed="0"/>
+    <w:lsdException w:name="Medium List 2" w:semiHidden="0" w:uiPriority="66" w:unhideWhenUsed="0"/>
+    <w:lsdException w:name="Medium Grid 1" w:semiHidden="0" w:uiPriority="67" w:unhideWhenUsed="0"/>
+    <w:lsdException w:name="Medium Grid 2" w:semiHidden="0" w:uiPriority="68" w:unhideWhenUsed="0"/>
+    <w:lsdException w:name="Medium Grid 3" w:semiHidden="0" w:uiPriority="69" w:unhideWhenUsed="0"/>
+    <w:lsdException w:name="Dark List" w:semiHidden="0" w:uiPriority="70" w:unhideWhenUsed="0"/>
+    <w:lsdException w:name="Colorful Shading" w:semiHidden="0" w:uiPriority="71" w:unhideWhenUsed="0"/>
+    <w:lsdException w:name="Colorful List" w:semiHidden="0" w:uiPriority="72" w:unhideWhenUsed="0"/>
+    <w:lsdException w:name="Colorful Grid" w:semiHidden="0" w:uiPriority="73" w:unhideWhenUsed="0"/>
+    <w:lsdException w:name="Light Shading Accent 1" w:semiHidden="0" w:uiPriority="60" w:unhideWhenUsed="0"/>
+    <w:lsdException w:name="Light List Accent 1" w:semiHidden="0" w:uiPriority="61" w:unhideWhenUsed="0"/>
+    <w:lsdException w:name="Light Grid Accent 1" w:semiHidden="0" w:uiPriority="62" w:unhideWhenUsed="0"/>
+    <w:lsdException w:name="Medium Shading 1 Accent 1" w:semiHidden="0" w:uiPriority="63" w:unhideWhenUsed="0"/>
+    <w:lsdException w:name="Medium Shading 2 Accent 1" w:semiHidden="0" w:uiPriority="64" w:unhideWhenUsed="0"/>
+    <w:lsdException w:name="Medium List 1 Accent 1" w:semiHidden="0" w:uiPriority="65" w:unhideWhenUsed="0"/>
+    <w:lsdException w:name="Revision" w:unhideWhenUsed="0"/>
+    <w:lsdException w:name="List Paragraph" w:semiHidden="0" w:uiPriority="34" w:unhideWhenUsed="0" w:qFormat="1"/>
+    <w:lsdException w:name="Quote" w:semiHidden="0" w:uiPriority="29" w:unhideWhenUsed="0" w:qFormat="1"/>
+    <w:lsdException w:name="Intense Quote" w:semiHidden="0" w:uiPriority="30" w:unhideWhenUsed="0" w:qFormat="1"/>
+    <w:lsdException w:name="Medium List 2 Accent 1" w:semiHidden="0" w:uiPriority="66" w:unhideWhenUsed="0"/>
+    <w:lsdException w:name="Medium Grid 1 Accent 1" w:semiHidden="0" w:uiPriority="67" w:unhideWhenUsed="0"/>
+    <w:lsdException w:name="Medium Grid 2 Accent 1" w:semiHidden="0" w:uiPriority="68" w:unhideWhenUsed="0"/>
+    <w:lsdException w:name="Medium Grid 3 Accent 1" w:semiHidden="0" w:uiPriority="69" w:unhideWhenUsed="0"/>
+    <w:lsdException w:name="Dark List Accent 1" w:semiHidden="0" w:uiPriority="70" w:unhideWhenUsed="0"/>
+    <w:lsdException w:name="Colorful Shading Accent 1" w:semiHidden="0" w:uiPriority="71" w:unhideWhenUsed="0"/>
+    <w:lsdException w:name="Colorful List Accent 1" w:semiHidden="0" w:uiPriority="72" w:unhideWhenUsed="0"/>
+    <w:lsdException w:name="Colorful Grid Accent 1" w:semiHidden="0" w:uiPriority="73" w:unhideWhenUsed="0"/>
+    <w:lsdException w:name="Light Shading Accent 2" w:semiHidden="0" w:uiPriority="60" w:unhideWhenUsed="0"/>
+    <w:lsdException w:name="Light List Accent 2" w:semiHidden="0" w:uiPriority="61" w:unhideWhenUsed="0"/>
+    <w:lsdException w:name="Light Grid Accent 2" w:semiHidden="0" w:uiPriority="62" w:unhideWhenUsed="0"/>
+    <w:lsdException w:name="Medium Shading 1 Accent 2" w:semiHidden="0" w:uiPriority="63" w:unhideWhenUsed="0"/>
+    <w:lsdException w:name="Medium Shading 2 Accent 2" w:semiHidden="0" w:uiPriority="64" w:unhideWhenUsed="0"/>
+    <w:lsdException w:name="Medium List 1 Accent 2" w:semiHidden="0" w:uiPriority="65" w:unhideWhenUsed="0"/>
+    <w:lsdException w:name="Medium List 2 Accent 2" w:semiHidden="0" w:uiPriority="66" w:unhideWhenUsed="0"/>
+    <w:lsdException w:name="Medium Grid 1 Accent 2" w:semiHidden="0" w:uiPriority="67" w:unhideWhenUsed="0"/>
+    <w:lsdException w:name="Medium Grid 2 Accent 2" w:semiHidden="0" w:uiPriority="68" w:unhideWhenUsed="0"/>
+    <w:lsdException w:name="Medium Grid 3 Accent 2" w:semiHidden="0" w:uiPriority="69" w:unhideWhenUsed="0"/>
+    <w:lsdException w:name="Dark List Accent 2" w:semiHidden="0" w:uiPriority="70" w:unhideWhenUsed="0"/>
+    <w:lsdException w:name="Colorful Shading Accent 2" w:semiHidden="0" w:uiPriority="71" w:unhideWhenUsed="0"/>
+    <w:lsdException w:name="Colorful List Accent 2" w:semiHidden="0" w:uiPriority="72" w:unhideWhenUsed="0"/>
+    <w:lsdException w:name="Colorful Grid Accent 2" w:semiHidden="0" w:uiPriority="73" w:unhideWhenUsed="0"/>
+    <w:lsdException w:name="Light Shading Accent 3" w:semiHidden="0" w:uiPriority="60" w:unhideWhenUsed="0"/>
+    <w:lsdException w:name="Light List Accent 3" w:semiHidden="0" w:uiPriority="61" w:unhideWhenUsed="0"/>
+    <w:lsdException w:name="Light Grid Accent 3" w:semiHidden="0" w:uiPriority="62" w:unhideWhenUsed="0"/>
+    <w:lsdException w:name="Medium Shading 1 Accent 3" w:semiHidden="0" w:uiPriority="63" w:unhideWhenUsed="0"/>
+    <w:lsdException w:name="Medium Shading 2 Accent 3" w:semiHidden="0" w:uiPriority="64" w:unhideWhenUsed="0"/>
+    <w:lsdException w:name="Medium List 1 Accent 3" w:semiHidden="0" w:uiPriority="65" w:unhideWhenUsed="0"/>
+    <w:lsdException w:name="Medium List 2 Accent 3" w:semiHidden="0" w:uiPriority="66" w:unhideWhenUsed="0"/>
+    <w:lsdException w:name="Medium Grid 1 Accent 3" w:semiHidden="0" w:uiPriority="67" w:unhideWhenUsed="0"/>
+    <w:lsdException w:name="Medium Grid 2 Accent 3" w:semiHidden="0" w:uiPriority="68" w:unhideWhenUsed="0"/>
+    <w:lsdException w:name="Medium Grid 3 Accent 3" w:semiHidden="0" w:uiPriority="69" w:unhideWhenUsed="0"/>
+    <w:lsdException w:name="Dark List Accent 3" w:semiHidden="0" w:uiPriority="70" w:unhideWhenUsed="0"/>
+    <w:lsdException w:name="Colorful Shading Accent 3" w:semiHidden="0" w:uiPriority="71" w:unhideWhenUsed="0"/>
+    <w:lsdException w:name="Colorful List Accent 3" w:semiHidden="0" w:uiPriority="72" w:unhideWhenUsed="0"/>
+    <w:lsdException w:name="Colorful Grid Accent 3" w:semiHidden="0" w:uiPriority="73" w:unhideWhenUsed="0"/>
+    <w:lsdException w:name="Light Shading Accent 4" w:semiHidden="0" w:uiPriority="60" w:unhideWhenUsed="0"/>
+    <w:lsdException w:name="Light List Accent 4" w:semiHidden="0" w:uiPriority="61" w:unhideWhenUsed="0"/>
+    <w:lsdException w:name="Light Grid Accent 4" w:semiHidden="0" w:uiPriority="62" w:unhideWhenUsed="0"/>
+    <w:lsdException w:name="Medium Shading 1 Accent 4" w:semiHidden="0" w:uiPriority="63" w:unhideWhenUsed="0"/>
+    <w:lsdException w:name="Medium Shading 2 Accent 4" w:semiHidden="0" w:uiPriority="64" w:unhideWhenUsed="0"/>
+    <w:lsdException w:name="Medium List 1 Accent 4" w:semiHidden="0" w:uiPriority="65" w:unhideWhenUsed="0"/>
+    <w:lsdException w:name="Medium List 2 Accent 4" w:semiHidden="0" w:uiPriority="66" w:unhideWhenUsed="0"/>
+    <w:lsdException w:name="Medium Grid 1 Accent 4" w:semiHidden="0" w:uiPriority="67" w:unhideWhenUsed="0"/>
+    <w:lsdException w:name="Medium Grid 2 Accent 4" w:semiHidden="0" w:uiPriority="68" w:unhideWhenUsed="0"/>
+    <w:lsdException w:name="Medium Grid 3 Accent 4" w:semiHidden="0" w:uiPriority="69" w:unhideWhenUsed="0"/>
+    <w:lsdException w:name="Dark List Accent 4" w:semiHidden="0" w:uiPriority="70" w:unhideWhenUsed="0"/>
+    <w:lsdException w:name="Colorful Shading Accent 4" w:semiHidden="0" w:uiPriority="71" w:unhideWhenUsed="0"/>
+    <w:lsdException w:name="Colorful List Accent 4" w:semiHidden="0" w:uiPriority="72" w:unhideWhenUsed="0"/>
+    <w:lsdException w:name="Colorful Grid Accent 4" w:semiHidden="0" w:uiPriority="73" w:unhideWhenUsed="0"/>
+    <w:lsdException w:name="Light Shading Accent 5" w:semiHidden="0" w:uiPriority="60" w:unhideWhenUsed="0"/>
+    <w:lsdException w:name="Light List Accent 5" w:semiHidden="0" w:uiPriority="61" w:unhideWhenUsed="0"/>
+    <w:lsdException w:name="Light Grid Accent 5" w:semiHidden="0" w:uiPriority="62" w:unhideWhenUsed="0"/>
+    <w:lsdException w:name="Medium Shading 1 Accent 5" w:semiHidden="0" w:uiPriority="63" w:unhideWhenUsed="0"/>
+    <w:lsdException w:name="Medium Shading 2 Accent 5" w:semiHidden="0" w:uiPriority="64" w:unhideWhenUsed="0"/>
+    <w:lsdException w:name="Medium List 1 Accent 5" w:semiHidden="0" w:uiPriority="65" w:unhideWhenUsed="0"/>
+    <w:lsdException w:name="Medium List 2 Accent 5" w:semiHidden="0" w:uiPriority="66" w:unhideWhenUsed="0"/>
+    <w:lsdException w:name="Medium Grid 1 Accent 5" w:semiHidden="0" w:uiPriority="67" w:unhideWhenUsed="0"/>
+    <w:lsdException w:name="Medium Grid 2 Accent 5" w:semiHidden="0" w:uiPriority="68" w:unhideWhenUsed="0"/>
+    <w:lsdException w:name="Medium Grid 3 Accent 5" w:semiHidden="0" w:uiPriority="69" w:unhideWhenUsed="0"/>
+    <w:lsdException w:name="Dark List Accent 5" w:semiHidden="0" w:uiPriority="70" w:unhideWhenUsed="0"/>
+    <w:lsdException w:name="Colorful Shading Accent 5" w:semiHidden="0" w:uiPriority="71" w:unhideWhenUsed="0"/>
+    <w:lsdException w:name="Colorful List Accent 5" w:semiHidden="0" w:uiPriority="72" w:unhideWhenUsed="0"/>
+    <w:lsdException w:name="Colorful Grid Accent 5" w:semiHidden="0" w:uiPriority="73" w:unhideWhenUsed="0"/>
+    <w:lsdException w:name="Light Shading Accent 6" w:semiHidden="0" w:uiPriority="60" w:unhideWhenUsed="0"/>
+    <w:lsdException w:name="Light List Accent 6" w:semiHidden="0" w:uiPriority="61" w:unhideWhenUsed="0"/>
+    <w:lsdException w:name="Light Grid Accent 6" w:semiHidden="0" w:uiPriority="62" w:unhideWhenUsed="0"/>
+    <w:lsdException w:name="Medium Shading 1 Accent 6" w:semiHidden="0" w:uiPriority="63" w:unhideWhenUsed="0"/>
+    <w:lsdException w:name="Medium Shading 2 Accent 6" w:semiHidden="0" w:uiPriority="64" w:unhideWhenUsed="0"/>
+    <w:lsdException w:name="Medium List 1 Accent 6" w:semiHidden="0" w:uiPriority="65" w:unhideWhenUsed="0"/>
+    <w:lsdException w:name="Medium List 2 Accent 6" w:semiHidden="0" w:uiPriority="66" w:unhideWhenUsed="0"/>
+    <w:lsdException w:name="Medium Grid 1 Accent 6" w:semiHidden="0" w:uiPriority="67" w:unhideWhenUsed="0"/>
+    <w:lsdException w:name="Medium Grid 2 Accent 6" w:semiHidden="0" w:uiPriority="68" w:unhideWhenUsed="0"/>
+    <w:lsdException w:name="Medium Grid 3 Accent 6" w:semiHidden="0" w:uiPriority="69" w:unhideWhenUsed="0"/>
+    <w:lsdException w:name="Dark List Accent 6" w:semiHidden="0" w:uiPriority="70" w:unhideWhenUsed="0"/>
+    <w:lsdException w:name="Colorful Shading Accent 6" w:semiHidden="0" w:uiPriority="71" w:unhideWhenUsed="0"/>
+    <w:lsdException w:name="Colorful List Accent 6" w:semiHidden="0" w:uiPriority="72" w:unhideWhenUsed="0"/>
+    <w:lsdException w:name="Colorful Grid Accent 6" w:semiHidden="0" w:uiPriority="73" w:unhideWhenUsed="0"/>
+    <w:lsdException w:name="Subtle Emphasis" w:semiHidden="0" w:uiPriority="19" w:unhideWhenUsed="0" w:qFormat="1"/>
+    <w:lsdException w:name="Intense Emphasis" w:semiHidden="0" w:uiPriority="21" w:unhideWhenUsed="0" w:qFormat="1"/>
+    <w:lsdException w:name="Subtle Reference" w:semiHidden="0" w:uiPriority="31" w:unhideWhenUsed="0" w:qFormat="1"/>
+    <w:lsdException w:name="Intense Reference" w:semiHidden="0" w:uiPriority="32" w:unhideWhenUsed="0" w:qFormat="1"/>
+    <w:lsdException w:name="Book Title" w:semiHidden="0" w:uiPriority="33" w:unhideWhenUsed="0" w:qFormat="1"/>
+    <w:lsdException w:name="Bibliography" w:uiPriority="37"/>
+    <w:lsdException w:name="TOC Heading" w:uiPriority="39" w:qFormat="1"/>
   </w:latentStyles>
   <w:style w:type="paragraph" w:default="1" w:styleId="Normal">
     <w:name w:val="Normal"/>
@@ -3351,6 +3929,7 @@
   <w:style w:type="character" w:default="1" w:styleId="Fuentedeprrafopredeter">
     <w:name w:val="Default Paragraph Font"/>
     <w:uiPriority w:val="1"/>
+    <w:semiHidden/>
     <w:unhideWhenUsed/>
   </w:style>
   <w:style w:type="table" w:default="1" w:styleId="Tablanormal">
@@ -3429,7 +4008,7 @@
     <w:uiPriority w:val="99"/>
     <w:rsid w:val="00AA559B"/>
   </w:style>
-  <w:style w:type="paragraph" w:styleId="Descripcin">
+  <w:style w:type="paragraph" w:styleId="Epgrafe">
     <w:name w:val="caption"/>
     <w:basedOn w:val="Normal"/>
     <w:next w:val="Normal"/>
@@ -3462,6 +4041,7 @@
       <w:spacing w:after="0" w:line="240" w:lineRule="auto"/>
     </w:pPr>
     <w:tblPr>
+      <w:tblInd w:w="0" w:type="dxa"/>
       <w:tblBorders>
         <w:top w:val="single" w:sz="4" w:space="0" w:color="auto"/>
         <w:left w:val="single" w:sz="4" w:space="0" w:color="auto"/>
@@ -3470,6 +4050,12 @@
         <w:insideH w:val="single" w:sz="4" w:space="0" w:color="auto"/>
         <w:insideV w:val="single" w:sz="4" w:space="0" w:color="auto"/>
       </w:tblBorders>
+      <w:tblCellMar>
+        <w:top w:w="0" w:type="dxa"/>
+        <w:left w:w="108" w:type="dxa"/>
+        <w:bottom w:w="0" w:type="dxa"/>
+        <w:right w:w="108" w:type="dxa"/>
+      </w:tblCellMar>
     </w:tblPr>
   </w:style>
   <w:style w:type="character" w:customStyle="1" w:styleId="Ttulo1Car">
@@ -3485,7 +4071,479 @@
       <w:szCs w:val="32"/>
     </w:rPr>
   </w:style>
-  <w:style w:type="paragraph" w:styleId="TtuloTDC">
+  <w:style w:type="paragraph" w:styleId="TtulodeTDC">
+    <w:name w:val="TOC Heading"/>
+    <w:basedOn w:val="Ttulo1"/>
+    <w:next w:val="Normal"/>
+    <w:uiPriority w:val="39"/>
+    <w:unhideWhenUsed/>
+    <w:qFormat/>
+    <w:rsid w:val="006235F4"/>
+    <w:pPr>
+      <w:spacing w:line="259" w:lineRule="auto"/>
+      <w:outlineLvl w:val="9"/>
+    </w:pPr>
+    <w:rPr>
+      <w:lang w:eastAsia="es-ES"/>
+    </w:rPr>
+  </w:style>
+  <w:style w:type="paragraph" w:styleId="TDC1">
+    <w:name w:val="toc 1"/>
+    <w:basedOn w:val="Normal"/>
+    <w:next w:val="Normal"/>
+    <w:autoRedefine/>
+    <w:uiPriority w:val="39"/>
+    <w:unhideWhenUsed/>
+    <w:rsid w:val="006235F4"/>
+    <w:pPr>
+      <w:spacing w:after="100"/>
+    </w:pPr>
+  </w:style>
+  <w:style w:type="character" w:styleId="Hipervnculo">
+    <w:name w:val="Hyperlink"/>
+    <w:basedOn w:val="Fuentedeprrafopredeter"/>
+    <w:uiPriority w:val="99"/>
+    <w:unhideWhenUsed/>
+    <w:rsid w:val="006235F4"/>
+    <w:rPr>
+      <w:color w:val="0000FF" w:themeColor="hyperlink"/>
+      <w:u w:val="single"/>
+    </w:rPr>
+  </w:style>
+  <w:style w:type="character" w:styleId="Textodelmarcadordeposicin">
+    <w:name w:val="Placeholder Text"/>
+    <w:basedOn w:val="Fuentedeprrafopredeter"/>
+    <w:uiPriority w:val="99"/>
+    <w:semiHidden/>
+    <w:rsid w:val="00C61372"/>
+    <w:rPr>
+      <w:color w:val="666666"/>
+    </w:rPr>
+  </w:style>
+  <w:style w:type="paragraph" w:styleId="Textodeglobo">
+    <w:name w:val="Balloon Text"/>
+    <w:basedOn w:val="Normal"/>
+    <w:link w:val="TextodegloboCar"/>
+    <w:uiPriority w:val="99"/>
+    <w:semiHidden/>
+    <w:unhideWhenUsed/>
+    <w:rsid w:val="00E446CC"/>
+    <w:pPr>
+      <w:spacing w:after="0" w:line="240" w:lineRule="auto"/>
+    </w:pPr>
+    <w:rPr>
+      <w:rFonts w:ascii="Tahoma" w:hAnsi="Tahoma" w:cs="Tahoma"/>
+      <w:sz w:val="16"/>
+      <w:szCs w:val="16"/>
+    </w:rPr>
+  </w:style>
+  <w:style w:type="character" w:customStyle="1" w:styleId="TextodegloboCar">
+    <w:name w:val="Texto de globo Car"/>
+    <w:basedOn w:val="Fuentedeprrafopredeter"/>
+    <w:link w:val="Textodeglobo"/>
+    <w:uiPriority w:val="99"/>
+    <w:semiHidden/>
+    <w:rsid w:val="00E446CC"/>
+    <w:rPr>
+      <w:rFonts w:ascii="Tahoma" w:hAnsi="Tahoma" w:cs="Tahoma"/>
+      <w:sz w:val="16"/>
+      <w:szCs w:val="16"/>
+    </w:rPr>
+  </w:style>
+  <w:style w:type="paragraph" w:styleId="NormalWeb">
+    <w:name w:val="Normal (Web)"/>
+    <w:basedOn w:val="Normal"/>
+    <w:uiPriority w:val="99"/>
+    <w:unhideWhenUsed/>
+    <w:rsid w:val="004B5D1C"/>
+    <w:pPr>
+      <w:spacing w:before="100" w:beforeAutospacing="1" w:after="100" w:afterAutospacing="1" w:line="240" w:lineRule="auto"/>
+    </w:pPr>
+    <w:rPr>
+      <w:rFonts w:ascii="Times New Roman" w:eastAsia="Times New Roman" w:hAnsi="Times New Roman" w:cs="Times New Roman"/>
+      <w:sz w:val="24"/>
+      <w:szCs w:val="24"/>
+      <w:lang w:eastAsia="es-ES"/>
+    </w:rPr>
+  </w:style>
+  <w:style w:type="character" w:styleId="Textoennegrita">
+    <w:name w:val="Strong"/>
+    <w:basedOn w:val="Fuentedeprrafopredeter"/>
+    <w:uiPriority w:val="22"/>
+    <w:qFormat/>
+    <w:rsid w:val="009E711E"/>
+    <w:rPr>
+      <w:b/>
+      <w:bCs/>
+    </w:rPr>
+  </w:style>
+  <w:style w:type="character" w:customStyle="1" w:styleId="Ttulo3Car">
+    <w:name w:val="Título 3 Car"/>
+    <w:basedOn w:val="Fuentedeprrafopredeter"/>
+    <w:link w:val="Ttulo3"/>
+    <w:uiPriority w:val="9"/>
+    <w:semiHidden/>
+    <w:rsid w:val="009E711E"/>
+    <w:rPr>
+      <w:rFonts w:asciiTheme="majorHAnsi" w:eastAsiaTheme="majorEastAsia" w:hAnsiTheme="majorHAnsi" w:cstheme="majorBidi"/>
+      <w:b/>
+      <w:bCs/>
+      <w:color w:val="4F81BD" w:themeColor="accent1"/>
+    </w:rPr>
+  </w:style>
+</w:styles>
+</file>
+
+<file path=word/stylesWithEffects.xml><?xml version="1.0" encoding="utf-8"?>
+<w:styles xmlns:wpc="http://schemas.microsoft.com/office/word/2010/wordprocessingCanvas" xmlns:mc="http://schemas.openxmlformats.org/markup-compatibility/2006" xmlns:o="urn:schemas-microsoft-com:office:office" xmlns:r="http://schemas.openxmlformats.org/officeDocument/2006/relationships" xmlns:m="http://schemas.openxmlformats.org/officeDocument/2006/math" xmlns:v="urn:schemas-microsoft-com:vml" xmlns:wp14="http://schemas.microsoft.com/office/word/2010/wordprocessingDrawing" xmlns:wp="http://schemas.openxmlformats.org/drawingml/2006/wordprocessingDrawing" xmlns:w10="urn:schemas-microsoft-com:office:word" xmlns:w="http://schemas.openxmlformats.org/wordprocessingml/2006/main" xmlns:w14="http://schemas.microsoft.com/office/word/2010/wordml" xmlns:wpg="http://schemas.microsoft.com/office/word/2010/wordprocessingGroup" xmlns:wpi="http://schemas.microsoft.com/office/word/2010/wordprocessingInk" xmlns:wne="http://schemas.microsoft.com/office/word/2006/wordml" xmlns:wps="http://schemas.microsoft.com/office/word/2010/wordprocessingShape" mc:Ignorable="w14 wp14">
+  <w:docDefaults>
+    <w:rPrDefault>
+      <w:rPr>
+        <w:rFonts w:asciiTheme="minorHAnsi" w:eastAsiaTheme="minorHAnsi" w:hAnsiTheme="minorHAnsi" w:cstheme="minorBidi"/>
+        <w:sz w:val="22"/>
+        <w:szCs w:val="22"/>
+        <w:lang w:val="es-ES" w:eastAsia="en-US" w:bidi="ar-SA"/>
+      </w:rPr>
+    </w:rPrDefault>
+    <w:pPrDefault>
+      <w:pPr>
+        <w:spacing w:after="200" w:line="276" w:lineRule="auto"/>
+      </w:pPr>
+    </w:pPrDefault>
+  </w:docDefaults>
+  <w:latentStyles w:defLockedState="0" w:defUIPriority="99" w:defSemiHidden="1" w:defUnhideWhenUsed="1" w:defQFormat="0" w:count="267">
+    <w:lsdException w:name="Normal" w:semiHidden="0" w:uiPriority="0" w:unhideWhenUsed="0" w:qFormat="1"/>
+    <w:lsdException w:name="heading 1" w:semiHidden="0" w:uiPriority="9" w:unhideWhenUsed="0" w:qFormat="1"/>
+    <w:lsdException w:name="heading 2" w:uiPriority="9" w:qFormat="1"/>
+    <w:lsdException w:name="heading 3" w:uiPriority="9" w:qFormat="1"/>
+    <w:lsdException w:name="heading 4" w:uiPriority="9" w:qFormat="1"/>
+    <w:lsdException w:name="heading 5" w:uiPriority="9" w:qFormat="1"/>
+    <w:lsdException w:name="heading 6" w:uiPriority="9" w:qFormat="1"/>
+    <w:lsdException w:name="heading 7" w:uiPriority="9" w:qFormat="1"/>
+    <w:lsdException w:name="heading 8" w:uiPriority="9" w:qFormat="1"/>
+    <w:lsdException w:name="heading 9" w:uiPriority="9" w:qFormat="1"/>
+    <w:lsdException w:name="toc 1" w:uiPriority="39"/>
+    <w:lsdException w:name="toc 2" w:uiPriority="39"/>
+    <w:lsdException w:name="toc 3" w:uiPriority="39"/>
+    <w:lsdException w:name="toc 4" w:uiPriority="39"/>
+    <w:lsdException w:name="toc 5" w:uiPriority="39"/>
+    <w:lsdException w:name="toc 6" w:uiPriority="39"/>
+    <w:lsdException w:name="toc 7" w:uiPriority="39"/>
+    <w:lsdException w:name="toc 8" w:uiPriority="39"/>
+    <w:lsdException w:name="toc 9" w:uiPriority="39"/>
+    <w:lsdException w:name="caption" w:uiPriority="35" w:qFormat="1"/>
+    <w:lsdException w:name="Title" w:semiHidden="0" w:uiPriority="10" w:unhideWhenUsed="0" w:qFormat="1"/>
+    <w:lsdException w:name="Default Paragraph Font" w:uiPriority="1"/>
+    <w:lsdException w:name="Subtitle" w:semiHidden="0" w:uiPriority="11" w:unhideWhenUsed="0" w:qFormat="1"/>
+    <w:lsdException w:name="Strong" w:semiHidden="0" w:uiPriority="22" w:unhideWhenUsed="0" w:qFormat="1"/>
+    <w:lsdException w:name="Emphasis" w:semiHidden="0" w:uiPriority="20" w:unhideWhenUsed="0" w:qFormat="1"/>
+    <w:lsdException w:name="Table Grid" w:semiHidden="0" w:uiPriority="59" w:unhideWhenUsed="0"/>
+    <w:lsdException w:name="Placeholder Text" w:unhideWhenUsed="0"/>
+    <w:lsdException w:name="No Spacing" w:semiHidden="0" w:uiPriority="1" w:unhideWhenUsed="0" w:qFormat="1"/>
+    <w:lsdException w:name="Light Shading" w:semiHidden="0" w:uiPriority="60" w:unhideWhenUsed="0"/>
+    <w:lsdException w:name="Light List" w:semiHidden="0" w:uiPriority="61" w:unhideWhenUsed="0"/>
+    <w:lsdException w:name="Light Grid" w:semiHidden="0" w:uiPriority="62" w:unhideWhenUsed="0"/>
+    <w:lsdException w:name="Medium Shading 1" w:semiHidden="0" w:uiPriority="63" w:unhideWhenUsed="0"/>
+    <w:lsdException w:name="Medium Shading 2" w:semiHidden="0" w:uiPriority="64" w:unhideWhenUsed="0"/>
+    <w:lsdException w:name="Medium List 1" w:semiHidden="0" w:uiPriority="65" w:unhideWhenUsed="0"/>
+    <w:lsdException w:name="Medium List 2" w:semiHidden="0" w:uiPriority="66" w:unhideWhenUsed="0"/>
+    <w:lsdException w:name="Medium Grid 1" w:semiHidden="0" w:uiPriority="67" w:unhideWhenUsed="0"/>
+    <w:lsdException w:name="Medium Grid 2" w:semiHidden="0" w:uiPriority="68" w:unhideWhenUsed="0"/>
+    <w:lsdException w:name="Medium Grid 3" w:semiHidden="0" w:uiPriority="69" w:unhideWhenUsed="0"/>
+    <w:lsdException w:name="Dark List" w:semiHidden="0" w:uiPriority="70" w:unhideWhenUsed="0"/>
+    <w:lsdException w:name="Colorful Shading" w:semiHidden="0" w:uiPriority="71" w:unhideWhenUsed="0"/>
+    <w:lsdException w:name="Colorful List" w:semiHidden="0" w:uiPriority="72" w:unhideWhenUsed="0"/>
+    <w:lsdException w:name="Colorful Grid" w:semiHidden="0" w:uiPriority="73" w:unhideWhenUsed="0"/>
+    <w:lsdException w:name="Light Shading Accent 1" w:semiHidden="0" w:uiPriority="60" w:unhideWhenUsed="0"/>
+    <w:lsdException w:name="Light List Accent 1" w:semiHidden="0" w:uiPriority="61" w:unhideWhenUsed="0"/>
+    <w:lsdException w:name="Light Grid Accent 1" w:semiHidden="0" w:uiPriority="62" w:unhideWhenUsed="0"/>
+    <w:lsdException w:name="Medium Shading 1 Accent 1" w:semiHidden="0" w:uiPriority="63" w:unhideWhenUsed="0"/>
+    <w:lsdException w:name="Medium Shading 2 Accent 1" w:semiHidden="0" w:uiPriority="64" w:unhideWhenUsed="0"/>
+    <w:lsdException w:name="Medium List 1 Accent 1" w:semiHidden="0" w:uiPriority="65" w:unhideWhenUsed="0"/>
+    <w:lsdException w:name="Revision" w:unhideWhenUsed="0"/>
+    <w:lsdException w:name="List Paragraph" w:semiHidden="0" w:uiPriority="34" w:unhideWhenUsed="0" w:qFormat="1"/>
+    <w:lsdException w:name="Quote" w:semiHidden="0" w:uiPriority="29" w:unhideWhenUsed="0" w:qFormat="1"/>
+    <w:lsdException w:name="Intense Quote" w:semiHidden="0" w:uiPriority="30" w:unhideWhenUsed="0" w:qFormat="1"/>
+    <w:lsdException w:name="Medium List 2 Accent 1" w:semiHidden="0" w:uiPriority="66" w:unhideWhenUsed="0"/>
+    <w:lsdException w:name="Medium Grid 1 Accent 1" w:semiHidden="0" w:uiPriority="67" w:unhideWhenUsed="0"/>
+    <w:lsdException w:name="Medium Grid 2 Accent 1" w:semiHidden="0" w:uiPriority="68" w:unhideWhenUsed="0"/>
+    <w:lsdException w:name="Medium Grid 3 Accent 1" w:semiHidden="0" w:uiPriority="69" w:unhideWhenUsed="0"/>
+    <w:lsdException w:name="Dark List Accent 1" w:semiHidden="0" w:uiPriority="70" w:unhideWhenUsed="0"/>
+    <w:lsdException w:name="Colorful Shading Accent 1" w:semiHidden="0" w:uiPriority="71" w:unhideWhenUsed="0"/>
+    <w:lsdException w:name="Colorful List Accent 1" w:semiHidden="0" w:uiPriority="72" w:unhideWhenUsed="0"/>
+    <w:lsdException w:name="Colorful Grid Accent 1" w:semiHidden="0" w:uiPriority="73" w:unhideWhenUsed="0"/>
+    <w:lsdException w:name="Light Shading Accent 2" w:semiHidden="0" w:uiPriority="60" w:unhideWhenUsed="0"/>
+    <w:lsdException w:name="Light List Accent 2" w:semiHidden="0" w:uiPriority="61" w:unhideWhenUsed="0"/>
+    <w:lsdException w:name="Light Grid Accent 2" w:semiHidden="0" w:uiPriority="62" w:unhideWhenUsed="0"/>
+    <w:lsdException w:name="Medium Shading 1 Accent 2" w:semiHidden="0" w:uiPriority="63" w:unhideWhenUsed="0"/>
+    <w:lsdException w:name="Medium Shading 2 Accent 2" w:semiHidden="0" w:uiPriority="64" w:unhideWhenUsed="0"/>
+    <w:lsdException w:name="Medium List 1 Accent 2" w:semiHidden="0" w:uiPriority="65" w:unhideWhenUsed="0"/>
+    <w:lsdException w:name="Medium List 2 Accent 2" w:semiHidden="0" w:uiPriority="66" w:unhideWhenUsed="0"/>
+    <w:lsdException w:name="Medium Grid 1 Accent 2" w:semiHidden="0" w:uiPriority="67" w:unhideWhenUsed="0"/>
+    <w:lsdException w:name="Medium Grid 2 Accent 2" w:semiHidden="0" w:uiPriority="68" w:unhideWhenUsed="0"/>
+    <w:lsdException w:name="Medium Grid 3 Accent 2" w:semiHidden="0" w:uiPriority="69" w:unhideWhenUsed="0"/>
+    <w:lsdException w:name="Dark List Accent 2" w:semiHidden="0" w:uiPriority="70" w:unhideWhenUsed="0"/>
+    <w:lsdException w:name="Colorful Shading Accent 2" w:semiHidden="0" w:uiPriority="71" w:unhideWhenUsed="0"/>
+    <w:lsdException w:name="Colorful List Accent 2" w:semiHidden="0" w:uiPriority="72" w:unhideWhenUsed="0"/>
+    <w:lsdException w:name="Colorful Grid Accent 2" w:semiHidden="0" w:uiPriority="73" w:unhideWhenUsed="0"/>
+    <w:lsdException w:name="Light Shading Accent 3" w:semiHidden="0" w:uiPriority="60" w:unhideWhenUsed="0"/>
+    <w:lsdException w:name="Light List Accent 3" w:semiHidden="0" w:uiPriority="61" w:unhideWhenUsed="0"/>
+    <w:lsdException w:name="Light Grid Accent 3" w:semiHidden="0" w:uiPriority="62" w:unhideWhenUsed="0"/>
+    <w:lsdException w:name="Medium Shading 1 Accent 3" w:semiHidden="0" w:uiPriority="63" w:unhideWhenUsed="0"/>
+    <w:lsdException w:name="Medium Shading 2 Accent 3" w:semiHidden="0" w:uiPriority="64" w:unhideWhenUsed="0"/>
+    <w:lsdException w:name="Medium List 1 Accent 3" w:semiHidden="0" w:uiPriority="65" w:unhideWhenUsed="0"/>
+    <w:lsdException w:name="Medium List 2 Accent 3" w:semiHidden="0" w:uiPriority="66" w:unhideWhenUsed="0"/>
+    <w:lsdException w:name="Medium Grid 1 Accent 3" w:semiHidden="0" w:uiPriority="67" w:unhideWhenUsed="0"/>
+    <w:lsdException w:name="Medium Grid 2 Accent 3" w:semiHidden="0" w:uiPriority="68" w:unhideWhenUsed="0"/>
+    <w:lsdException w:name="Medium Grid 3 Accent 3" w:semiHidden="0" w:uiPriority="69" w:unhideWhenUsed="0"/>
+    <w:lsdException w:name="Dark List Accent 3" w:semiHidden="0" w:uiPriority="70" w:unhideWhenUsed="0"/>
+    <w:lsdException w:name="Colorful Shading Accent 3" w:semiHidden="0" w:uiPriority="71" w:unhideWhenUsed="0"/>
+    <w:lsdException w:name="Colorful List Accent 3" w:semiHidden="0" w:uiPriority="72" w:unhideWhenUsed="0"/>
+    <w:lsdException w:name="Colorful Grid Accent 3" w:semiHidden="0" w:uiPriority="73" w:unhideWhenUsed="0"/>
+    <w:lsdException w:name="Light Shading Accent 4" w:semiHidden="0" w:uiPriority="60" w:unhideWhenUsed="0"/>
+    <w:lsdException w:name="Light List Accent 4" w:semiHidden="0" w:uiPriority="61" w:unhideWhenUsed="0"/>
+    <w:lsdException w:name="Light Grid Accent 4" w:semiHidden="0" w:uiPriority="62" w:unhideWhenUsed="0"/>
+    <w:lsdException w:name="Medium Shading 1 Accent 4" w:semiHidden="0" w:uiPriority="63" w:unhideWhenUsed="0"/>
+    <w:lsdException w:name="Medium Shading 2 Accent 4" w:semiHidden="0" w:uiPriority="64" w:unhideWhenUsed="0"/>
+    <w:lsdException w:name="Medium List 1 Accent 4" w:semiHidden="0" w:uiPriority="65" w:unhideWhenUsed="0"/>
+    <w:lsdException w:name="Medium List 2 Accent 4" w:semiHidden="0" w:uiPriority="66" w:unhideWhenUsed="0"/>
+    <w:lsdException w:name="Medium Grid 1 Accent 4" w:semiHidden="0" w:uiPriority="67" w:unhideWhenUsed="0"/>
+    <w:lsdException w:name="Medium Grid 2 Accent 4" w:semiHidden="0" w:uiPriority="68" w:unhideWhenUsed="0"/>
+    <w:lsdException w:name="Medium Grid 3 Accent 4" w:semiHidden="0" w:uiPriority="69" w:unhideWhenUsed="0"/>
+    <w:lsdException w:name="Dark List Accent 4" w:semiHidden="0" w:uiPriority="70" w:unhideWhenUsed="0"/>
+    <w:lsdException w:name="Colorful Shading Accent 4" w:semiHidden="0" w:uiPriority="71" w:unhideWhenUsed="0"/>
+    <w:lsdException w:name="Colorful List Accent 4" w:semiHidden="0" w:uiPriority="72" w:unhideWhenUsed="0"/>
+    <w:lsdException w:name="Colorful Grid Accent 4" w:semiHidden="0" w:uiPriority="73" w:unhideWhenUsed="0"/>
+    <w:lsdException w:name="Light Shading Accent 5" w:semiHidden="0" w:uiPriority="60" w:unhideWhenUsed="0"/>
+    <w:lsdException w:name="Light List Accent 5" w:semiHidden="0" w:uiPriority="61" w:unhideWhenUsed="0"/>
+    <w:lsdException w:name="Light Grid Accent 5" w:semiHidden="0" w:uiPriority="62" w:unhideWhenUsed="0"/>
+    <w:lsdException w:name="Medium Shading 1 Accent 5" w:semiHidden="0" w:uiPriority="63" w:unhideWhenUsed="0"/>
+    <w:lsdException w:name="Medium Shading 2 Accent 5" w:semiHidden="0" w:uiPriority="64" w:unhideWhenUsed="0"/>
+    <w:lsdException w:name="Medium List 1 Accent 5" w:semiHidden="0" w:uiPriority="65" w:unhideWhenUsed="0"/>
+    <w:lsdException w:name="Medium List 2 Accent 5" w:semiHidden="0" w:uiPriority="66" w:unhideWhenUsed="0"/>
+    <w:lsdException w:name="Medium Grid 1 Accent 5" w:semiHidden="0" w:uiPriority="67" w:unhideWhenUsed="0"/>
+    <w:lsdException w:name="Medium Grid 2 Accent 5" w:semiHidden="0" w:uiPriority="68" w:unhideWhenUsed="0"/>
+    <w:lsdException w:name="Medium Grid 3 Accent 5" w:semiHidden="0" w:uiPriority="69" w:unhideWhenUsed="0"/>
+    <w:lsdException w:name="Dark List Accent 5" w:semiHidden="0" w:uiPriority="70" w:unhideWhenUsed="0"/>
+    <w:lsdException w:name="Colorful Shading Accent 5" w:semiHidden="0" w:uiPriority="71" w:unhideWhenUsed="0"/>
+    <w:lsdException w:name="Colorful List Accent 5" w:semiHidden="0" w:uiPriority="72" w:unhideWhenUsed="0"/>
+    <w:lsdException w:name="Colorful Grid Accent 5" w:semiHidden="0" w:uiPriority="73" w:unhideWhenUsed="0"/>
+    <w:lsdException w:name="Light Shading Accent 6" w:semiHidden="0" w:uiPriority="60" w:unhideWhenUsed="0"/>
+    <w:lsdException w:name="Light List Accent 6" w:semiHidden="0" w:uiPriority="61" w:unhideWhenUsed="0"/>
+    <w:lsdException w:name="Light Grid Accent 6" w:semiHidden="0" w:uiPriority="62" w:unhideWhenUsed="0"/>
+    <w:lsdException w:name="Medium Shading 1 Accent 6" w:semiHidden="0" w:uiPriority="63" w:unhideWhenUsed="0"/>
+    <w:lsdException w:name="Medium Shading 2 Accent 6" w:semiHidden="0" w:uiPriority="64" w:unhideWhenUsed="0"/>
+    <w:lsdException w:name="Medium List 1 Accent 6" w:semiHidden="0" w:uiPriority="65" w:unhideWhenUsed="0"/>
+    <w:lsdException w:name="Medium List 2 Accent 6" w:semiHidden="0" w:uiPriority="66" w:unhideWhenUsed="0"/>
+    <w:lsdException w:name="Medium Grid 1 Accent 6" w:semiHidden="0" w:uiPriority="67" w:unhideWhenUsed="0"/>
+    <w:lsdException w:name="Medium Grid 2 Accent 6" w:semiHidden="0" w:uiPriority="68" w:unhideWhenUsed="0"/>
+    <w:lsdException w:name="Medium Grid 3 Accent 6" w:semiHidden="0" w:uiPriority="69" w:unhideWhenUsed="0"/>
+    <w:lsdException w:name="Dark List Accent 6" w:semiHidden="0" w:uiPriority="70" w:unhideWhenUsed="0"/>
+    <w:lsdException w:name="Colorful Shading Accent 6" w:semiHidden="0" w:uiPriority="71" w:unhideWhenUsed="0"/>
+    <w:lsdException w:name="Colorful List Accent 6" w:semiHidden="0" w:uiPriority="72" w:unhideWhenUsed="0"/>
+    <w:lsdException w:name="Colorful Grid Accent 6" w:semiHidden="0" w:uiPriority="73" w:unhideWhenUsed="0"/>
+    <w:lsdException w:name="Subtle Emphasis" w:semiHidden="0" w:uiPriority="19" w:unhideWhenUsed="0" w:qFormat="1"/>
+    <w:lsdException w:name="Intense Emphasis" w:semiHidden="0" w:uiPriority="21" w:unhideWhenUsed="0" w:qFormat="1"/>
+    <w:lsdException w:name="Subtle Reference" w:semiHidden="0" w:uiPriority="31" w:unhideWhenUsed="0" w:qFormat="1"/>
+    <w:lsdException w:name="Intense Reference" w:semiHidden="0" w:uiPriority="32" w:unhideWhenUsed="0" w:qFormat="1"/>
+    <w:lsdException w:name="Book Title" w:semiHidden="0" w:uiPriority="33" w:unhideWhenUsed="0" w:qFormat="1"/>
+    <w:lsdException w:name="Bibliography" w:uiPriority="37"/>
+    <w:lsdException w:name="TOC Heading" w:uiPriority="39" w:qFormat="1"/>
+  </w:latentStyles>
+  <w:style w:type="paragraph" w:default="1" w:styleId="Normal">
+    <w:name w:val="Normal"/>
+    <w:qFormat/>
+  </w:style>
+  <w:style w:type="paragraph" w:styleId="Ttulo1">
+    <w:name w:val="heading 1"/>
+    <w:basedOn w:val="Normal"/>
+    <w:next w:val="Normal"/>
+    <w:link w:val="Ttulo1Car"/>
+    <w:uiPriority w:val="9"/>
+    <w:qFormat/>
+    <w:rsid w:val="00F11AAD"/>
+    <w:pPr>
+      <w:keepNext/>
+      <w:keepLines/>
+      <w:spacing w:before="240" w:after="0"/>
+      <w:outlineLvl w:val="0"/>
+    </w:pPr>
+    <w:rPr>
+      <w:rFonts w:asciiTheme="majorHAnsi" w:eastAsiaTheme="majorEastAsia" w:hAnsiTheme="majorHAnsi" w:cstheme="majorBidi"/>
+      <w:color w:val="365F91" w:themeColor="accent1" w:themeShade="BF"/>
+      <w:sz w:val="32"/>
+      <w:szCs w:val="32"/>
+    </w:rPr>
+  </w:style>
+  <w:style w:type="paragraph" w:styleId="Ttulo3">
+    <w:name w:val="heading 3"/>
+    <w:basedOn w:val="Normal"/>
+    <w:next w:val="Normal"/>
+    <w:link w:val="Ttulo3Car"/>
+    <w:uiPriority w:val="9"/>
+    <w:semiHidden/>
+    <w:unhideWhenUsed/>
+    <w:qFormat/>
+    <w:rsid w:val="009E711E"/>
+    <w:pPr>
+      <w:keepNext/>
+      <w:keepLines/>
+      <w:spacing w:before="200" w:after="0"/>
+      <w:outlineLvl w:val="2"/>
+    </w:pPr>
+    <w:rPr>
+      <w:rFonts w:asciiTheme="majorHAnsi" w:eastAsiaTheme="majorEastAsia" w:hAnsiTheme="majorHAnsi" w:cstheme="majorBidi"/>
+      <w:b/>
+      <w:bCs/>
+      <w:color w:val="4F81BD" w:themeColor="accent1"/>
+    </w:rPr>
+  </w:style>
+  <w:style w:type="character" w:default="1" w:styleId="Fuentedeprrafopredeter">
+    <w:name w:val="Default Paragraph Font"/>
+    <w:uiPriority w:val="1"/>
+    <w:semiHidden/>
+    <w:unhideWhenUsed/>
+  </w:style>
+  <w:style w:type="table" w:default="1" w:styleId="Tablanormal">
+    <w:name w:val="Normal Table"/>
+    <w:uiPriority w:val="99"/>
+    <w:semiHidden/>
+    <w:unhideWhenUsed/>
+    <w:tblPr>
+      <w:tblInd w:w="0" w:type="dxa"/>
+      <w:tblCellMar>
+        <w:top w:w="0" w:type="dxa"/>
+        <w:left w:w="108" w:type="dxa"/>
+        <w:bottom w:w="0" w:type="dxa"/>
+        <w:right w:w="108" w:type="dxa"/>
+      </w:tblCellMar>
+    </w:tblPr>
+  </w:style>
+  <w:style w:type="numbering" w:default="1" w:styleId="Sinlista">
+    <w:name w:val="No List"/>
+    <w:uiPriority w:val="99"/>
+    <w:semiHidden/>
+    <w:unhideWhenUsed/>
+  </w:style>
+  <w:style w:type="paragraph" w:styleId="Prrafodelista">
+    <w:name w:val="List Paragraph"/>
+    <w:basedOn w:val="Normal"/>
+    <w:uiPriority w:val="34"/>
+    <w:qFormat/>
+    <w:rsid w:val="00D707AB"/>
+    <w:pPr>
+      <w:ind w:left="720"/>
+      <w:contextualSpacing/>
+    </w:pPr>
+  </w:style>
+  <w:style w:type="paragraph" w:styleId="Encabezado">
+    <w:name w:val="header"/>
+    <w:basedOn w:val="Normal"/>
+    <w:link w:val="EncabezadoCar"/>
+    <w:uiPriority w:val="99"/>
+    <w:unhideWhenUsed/>
+    <w:rsid w:val="00AA559B"/>
+    <w:pPr>
+      <w:tabs>
+        <w:tab w:val="center" w:pos="4252"/>
+        <w:tab w:val="right" w:pos="8504"/>
+      </w:tabs>
+      <w:spacing w:after="0" w:line="240" w:lineRule="auto"/>
+    </w:pPr>
+  </w:style>
+  <w:style w:type="character" w:customStyle="1" w:styleId="EncabezadoCar">
+    <w:name w:val="Encabezado Car"/>
+    <w:basedOn w:val="Fuentedeprrafopredeter"/>
+    <w:link w:val="Encabezado"/>
+    <w:uiPriority w:val="99"/>
+    <w:rsid w:val="00AA559B"/>
+  </w:style>
+  <w:style w:type="paragraph" w:styleId="Piedepgina">
+    <w:name w:val="footer"/>
+    <w:basedOn w:val="Normal"/>
+    <w:link w:val="PiedepginaCar"/>
+    <w:uiPriority w:val="99"/>
+    <w:unhideWhenUsed/>
+    <w:rsid w:val="00AA559B"/>
+    <w:pPr>
+      <w:tabs>
+        <w:tab w:val="center" w:pos="4252"/>
+        <w:tab w:val="right" w:pos="8504"/>
+      </w:tabs>
+      <w:spacing w:after="0" w:line="240" w:lineRule="auto"/>
+    </w:pPr>
+  </w:style>
+  <w:style w:type="character" w:customStyle="1" w:styleId="PiedepginaCar">
+    <w:name w:val="Pie de página Car"/>
+    <w:basedOn w:val="Fuentedeprrafopredeter"/>
+    <w:link w:val="Piedepgina"/>
+    <w:uiPriority w:val="99"/>
+    <w:rsid w:val="00AA559B"/>
+  </w:style>
+  <w:style w:type="paragraph" w:styleId="Epgrafe">
+    <w:name w:val="caption"/>
+    <w:basedOn w:val="Normal"/>
+    <w:next w:val="Normal"/>
+    <w:uiPriority w:val="35"/>
+    <w:unhideWhenUsed/>
+    <w:qFormat/>
+    <w:rsid w:val="006D74BA"/>
+    <w:pPr>
+      <w:spacing w:line="240" w:lineRule="auto"/>
+    </w:pPr>
+    <w:rPr>
+      <w:i/>
+      <w:iCs/>
+      <w:color w:val="1F497D" w:themeColor="text2"/>
+      <w:sz w:val="18"/>
+      <w:szCs w:val="18"/>
+    </w:rPr>
+  </w:style>
+  <w:style w:type="character" w:customStyle="1" w:styleId="cursor-pointer">
+    <w:name w:val="cursor-pointer"/>
+    <w:basedOn w:val="Fuentedeprrafopredeter"/>
+    <w:rsid w:val="00812BD0"/>
+  </w:style>
+  <w:style w:type="table" w:styleId="Tablaconcuadrcula">
+    <w:name w:val="Table Grid"/>
+    <w:basedOn w:val="Tablanormal"/>
+    <w:uiPriority w:val="59"/>
+    <w:rsid w:val="00B0010C"/>
+    <w:pPr>
+      <w:spacing w:after="0" w:line="240" w:lineRule="auto"/>
+    </w:pPr>
+    <w:tblPr>
+      <w:tblInd w:w="0" w:type="dxa"/>
+      <w:tblBorders>
+        <w:top w:val="single" w:sz="4" w:space="0" w:color="auto"/>
+        <w:left w:val="single" w:sz="4" w:space="0" w:color="auto"/>
+        <w:bottom w:val="single" w:sz="4" w:space="0" w:color="auto"/>
+        <w:right w:val="single" w:sz="4" w:space="0" w:color="auto"/>
+        <w:insideH w:val="single" w:sz="4" w:space="0" w:color="auto"/>
+        <w:insideV w:val="single" w:sz="4" w:space="0" w:color="auto"/>
+      </w:tblBorders>
+      <w:tblCellMar>
+        <w:top w:w="0" w:type="dxa"/>
+        <w:left w:w="108" w:type="dxa"/>
+        <w:bottom w:w="0" w:type="dxa"/>
+        <w:right w:w="108" w:type="dxa"/>
+      </w:tblCellMar>
+    </w:tblPr>
+  </w:style>
+  <w:style w:type="character" w:customStyle="1" w:styleId="Ttulo1Car">
+    <w:name w:val="Título 1 Car"/>
+    <w:basedOn w:val="Fuentedeprrafopredeter"/>
+    <w:link w:val="Ttulo1"/>
+    <w:uiPriority w:val="9"/>
+    <w:rsid w:val="00F11AAD"/>
+    <w:rPr>
+      <w:rFonts w:asciiTheme="majorHAnsi" w:eastAsiaTheme="majorEastAsia" w:hAnsiTheme="majorHAnsi" w:cstheme="majorBidi"/>
+      <w:color w:val="365F91" w:themeColor="accent1" w:themeShade="BF"/>
+      <w:sz w:val="32"/>
+      <w:szCs w:val="32"/>
+    </w:rPr>
+  </w:style>
+  <w:style w:type="paragraph" w:styleId="TtulodeTDC">
     <w:name w:val="TOC Heading"/>
     <w:basedOn w:val="Ttulo1"/>
     <w:next w:val="Normal"/>
@@ -3898,7 +4956,7 @@
 </file>
 
 <file path=customXml/itemProps1.xml><?xml version="1.0" encoding="utf-8"?>
-<ds:datastoreItem xmlns:ds="http://schemas.openxmlformats.org/officeDocument/2006/customXml" ds:itemID="{D23EFD68-FF4A-4417-9AC0-E03F39EC9CE0}">
+<ds:datastoreItem xmlns:ds="http://schemas.openxmlformats.org/officeDocument/2006/customXml" ds:itemID="{E76FD4E7-E68E-4760-A7B6-44B7E2C311BA}">
   <ds:schemaRefs>
     <ds:schemaRef ds:uri="http://schemas.openxmlformats.org/officeDocument/2006/bibliography"/>
   </ds:schemaRefs>

</xml_diff>